<commit_message>
Most of group 1-9 done
</commit_message>
<xml_diff>
--- a/2018/Grades_Upload.docx
+++ b/2018/Grades_Upload.docx
@@ -2,16 +2,11 @@
 <file path=word/document.xml><?xml version="1.0" encoding="utf-8"?>
 <w:document xmlns:wpc="http://schemas.microsoft.com/office/word/2010/wordprocessingCanvas" xmlns:cx="http://schemas.microsoft.com/office/drawing/2014/chartex" xmlns:cx1="http://schemas.microsoft.com/office/drawing/2015/9/8/chartex" xmlns:cx2="http://schemas.microsoft.com/office/drawing/2015/10/21/chartex" xmlns:cx3="http://schemas.microsoft.com/office/drawing/2016/5/9/chartex" xmlns:cx4="http://schemas.microsoft.com/office/drawing/2016/5/10/chartex" xmlns:cx5="http://schemas.microsoft.com/office/drawing/2016/5/11/chartex" xmlns:cx6="http://schemas.microsoft.com/office/drawing/2016/5/12/chartex" xmlns:cx7="http://schemas.microsoft.com/office/drawing/2016/5/13/chartex" xmlns:cx8="http://schemas.microsoft.com/office/drawing/2016/5/14/chartex" xmlns:mc="http://schemas.openxmlformats.org/markup-compatibility/2006" xmlns:aink="http://schemas.microsoft.com/office/drawing/2016/ink" xmlns:am3d="http://schemas.microsoft.com/office/drawing/2017/model3d" xmlns:o="urn:schemas-microsoft-com:office:office" xmlns:r="http://schemas.openxmlformats.org/officeDocument/2006/relationships" xmlns:m="http://schemas.openxmlformats.org/officeDocument/2006/math" xmlns:v="urn:schemas-microsoft-com:vml" xmlns:wp14="http://schemas.microsoft.com/office/word/2010/wordprocessingDrawing" xmlns:wp="http://schemas.openxmlformats.org/drawingml/2006/wordprocessingDrawing" xmlns:w10="urn:schemas-microsoft-com:office:word" xmlns:w="http://schemas.openxmlformats.org/wordprocessingml/2006/main" xmlns:w14="http://schemas.microsoft.com/office/word/2010/wordml" xmlns:w15="http://schemas.microsoft.com/office/word/2012/wordml" xmlns:w16cid="http://schemas.microsoft.com/office/word/2016/wordml/cid" xmlns:w16se="http://schemas.microsoft.com/office/word/2015/wordml/symex" xmlns:wpg="http://schemas.microsoft.com/office/word/2010/wordprocessingGroup" xmlns:wpi="http://schemas.microsoft.com/office/word/2010/wordprocessingInk" xmlns:wne="http://schemas.microsoft.com/office/word/2006/wordml" xmlns:wps="http://schemas.microsoft.com/office/word/2010/wordprocessingShape" mc:Ignorable="w14 w15 w16se w16cid wp14">
   <w:body>
-    <w:p w14:noSpellErr="1">
+    <w:p>
       <w:pPr>
-        <w:pStyle w:val="Normal"/>
-        <w:bidi w:val="0"/>
-        <w:spacing w:before="0" w:beforeAutospacing="off" w:after="200" w:afterAutospacing="off" w:line="276" w:lineRule="auto"/>
-        <w:ind w:left="0" w:right="0"/>
-        <w:jc w:val="left"/>
         <w:rPr>
-          <w:b w:val="1"/>
-          <w:bCs w:val="1"/>
+          <w:b/>
+          <w:bCs/>
           <w:sz w:val="32"/>
           <w:szCs w:val="32"/>
           <w:lang w:val="en-US"/>
@@ -19,8 +14,8 @@
       </w:pPr>
       <w:r>
         <w:rPr>
-          <w:b w:val="1"/>
-          <w:bCs w:val="1"/>
+          <w:b/>
+          <w:bCs/>
           <w:sz w:val="32"/>
           <w:szCs w:val="32"/>
           <w:lang w:val="en-US"/>
@@ -29,43 +24,23 @@
       </w:r>
       <w:r>
         <w:rPr>
-          <w:b w:val="1"/>
-          <w:bCs w:val="1"/>
+          <w:b/>
+          <w:bCs/>
           <w:sz w:val="32"/>
           <w:szCs w:val="32"/>
           <w:lang w:val="en-US"/>
         </w:rPr>
-        <w:t>2</w:t>
+        <w:t xml:space="preserve">3 – </w:t>
       </w:r>
       <w:r>
         <w:rPr>
-          <w:b w:val="1"/>
-          <w:bCs w:val="1"/>
+          <w:b/>
+          <w:bCs/>
           <w:sz w:val="32"/>
           <w:szCs w:val="32"/>
           <w:lang w:val="en-US"/>
         </w:rPr>
-        <w:t xml:space="preserve"> </w:t>
-      </w:r>
-      <w:r>
-        <w:rPr>
-          <w:b w:val="1"/>
-          <w:bCs w:val="1"/>
-          <w:sz w:val="32"/>
-          <w:szCs w:val="32"/>
-          <w:lang w:val="en-US"/>
-        </w:rPr>
-        <w:t xml:space="preserve">– </w:t>
-      </w:r>
-      <w:r>
-        <w:rPr>
-          <w:b w:val="1"/>
-          <w:bCs w:val="1"/>
-          <w:sz w:val="32"/>
-          <w:szCs w:val="32"/>
-          <w:lang w:val="en-US"/>
-        </w:rPr>
-        <w:t>The Very Basics</w:t>
+        <w:t>Control Structures</w:t>
       </w:r>
     </w:p>
     <w:tbl>
@@ -161,15 +136,13 @@
                 <w:szCs w:val="24"/>
               </w:rPr>
             </w:pPr>
-            <w:proofErr w:type="spellStart"/>
-            <w:r>
-              <w:rPr>
-                <w:sz w:val="24"/>
-                <w:szCs w:val="24"/>
-              </w:rPr>
-              <w:t>Passed</w:t>
-            </w:r>
-            <w:proofErr w:type="spellEnd"/>
+            <w:r>
+              <w:rPr>
+                <w:sz w:val="24"/>
+                <w:szCs w:val="24"/>
+              </w:rPr>
+              <w:t>P</w:t>
+            </w:r>
           </w:p>
         </w:tc>
       </w:tr>
@@ -210,7 +183,7 @@
                 <w:sz w:val="24"/>
                 <w:szCs w:val="24"/>
               </w:rPr>
-              <w:t>Outstanding</w:t>
+              <w:t>F</w:t>
             </w:r>
           </w:p>
         </w:tc>
@@ -252,7 +225,7 @@
                 <w:sz w:val="24"/>
                 <w:szCs w:val="24"/>
               </w:rPr>
-              <w:t>Outstanding</w:t>
+              <w:t>O</w:t>
             </w:r>
           </w:p>
         </w:tc>
@@ -289,15 +262,13 @@
                 <w:szCs w:val="24"/>
               </w:rPr>
             </w:pPr>
-            <w:proofErr w:type="spellStart"/>
-            <w:r>
-              <w:rPr>
-                <w:sz w:val="24"/>
-                <w:szCs w:val="24"/>
-              </w:rPr>
-              <w:t>Passed</w:t>
-            </w:r>
-            <w:proofErr w:type="spellEnd"/>
+            <w:r>
+              <w:rPr>
+                <w:sz w:val="24"/>
+                <w:szCs w:val="24"/>
+              </w:rPr>
+              <w:t>F</w:t>
+            </w:r>
           </w:p>
         </w:tc>
       </w:tr>
@@ -333,13 +304,6 @@
                 <w:szCs w:val="24"/>
               </w:rPr>
             </w:pPr>
-            <w:r>
-              <w:rPr>
-                <w:sz w:val="24"/>
-                <w:szCs w:val="24"/>
-              </w:rPr>
-              <w:t>Outstanding</w:t>
-            </w:r>
           </w:p>
         </w:tc>
       </w:tr>
@@ -375,15 +339,13 @@
                 <w:szCs w:val="24"/>
               </w:rPr>
             </w:pPr>
-            <w:proofErr w:type="spellStart"/>
-            <w:r>
-              <w:rPr>
-                <w:sz w:val="24"/>
-                <w:szCs w:val="24"/>
-              </w:rPr>
-              <w:t>Passed</w:t>
-            </w:r>
-            <w:proofErr w:type="spellEnd"/>
+            <w:r>
+              <w:rPr>
+                <w:sz w:val="24"/>
+                <w:szCs w:val="24"/>
+              </w:rPr>
+              <w:t>P</w:t>
+            </w:r>
           </w:p>
         </w:tc>
       </w:tr>
@@ -419,15 +381,13 @@
                 <w:szCs w:val="24"/>
               </w:rPr>
             </w:pPr>
-            <w:proofErr w:type="spellStart"/>
-            <w:r>
-              <w:rPr>
-                <w:sz w:val="24"/>
-                <w:szCs w:val="24"/>
-              </w:rPr>
-              <w:t>Passed</w:t>
-            </w:r>
-            <w:proofErr w:type="spellEnd"/>
+            <w:r>
+              <w:rPr>
+                <w:sz w:val="24"/>
+                <w:szCs w:val="24"/>
+              </w:rPr>
+              <w:t>P</w:t>
+            </w:r>
           </w:p>
         </w:tc>
       </w:tr>
@@ -463,15 +423,13 @@
                 <w:szCs w:val="24"/>
               </w:rPr>
             </w:pPr>
-            <w:proofErr w:type="spellStart"/>
-            <w:r>
-              <w:rPr>
-                <w:sz w:val="24"/>
-                <w:szCs w:val="24"/>
-              </w:rPr>
-              <w:t>Passed</w:t>
-            </w:r>
-            <w:proofErr w:type="spellEnd"/>
+            <w:r>
+              <w:rPr>
+                <w:sz w:val="24"/>
+                <w:szCs w:val="24"/>
+              </w:rPr>
+              <w:t>P</w:t>
+            </w:r>
           </w:p>
         </w:tc>
       </w:tr>
@@ -507,15 +465,13 @@
                 <w:szCs w:val="24"/>
               </w:rPr>
             </w:pPr>
-            <w:proofErr w:type="spellStart"/>
-            <w:r>
-              <w:rPr>
-                <w:sz w:val="24"/>
-                <w:szCs w:val="24"/>
-              </w:rPr>
-              <w:t>Passed</w:t>
-            </w:r>
-            <w:proofErr w:type="spellEnd"/>
+            <w:r>
+              <w:rPr>
+                <w:sz w:val="24"/>
+                <w:szCs w:val="24"/>
+              </w:rPr>
+              <w:t>P</w:t>
+            </w:r>
           </w:p>
         </w:tc>
       </w:tr>
@@ -551,15 +507,8 @@
                 <w:szCs w:val="24"/>
               </w:rPr>
             </w:pPr>
-            <w:proofErr w:type="spellStart"/>
-            <w:r>
-              <w:rPr>
-                <w:sz w:val="24"/>
-                <w:szCs w:val="24"/>
-              </w:rPr>
-              <w:t>Passed</w:t>
-            </w:r>
-            <w:proofErr w:type="spellEnd"/>
+            <w:bookmarkStart w:id="0" w:name="_GoBack"/>
+            <w:bookmarkEnd w:id="0"/>
           </w:p>
         </w:tc>
       </w:tr>
@@ -595,13 +544,6 @@
                 <w:szCs w:val="24"/>
               </w:rPr>
             </w:pPr>
-            <w:r>
-              <w:rPr>
-                <w:sz w:val="24"/>
-                <w:szCs w:val="24"/>
-              </w:rPr>
-              <w:t>Outstanding</w:t>
-            </w:r>
           </w:p>
         </w:tc>
       </w:tr>
@@ -637,13 +579,6 @@
                 <w:szCs w:val="24"/>
               </w:rPr>
             </w:pPr>
-            <w:r>
-              <w:rPr>
-                <w:sz w:val="24"/>
-                <w:szCs w:val="24"/>
-              </w:rPr>
-              <w:t>Outstanding</w:t>
-            </w:r>
           </w:p>
         </w:tc>
       </w:tr>
@@ -679,15 +614,6 @@
                 <w:szCs w:val="24"/>
               </w:rPr>
             </w:pPr>
-            <w:proofErr w:type="spellStart"/>
-            <w:r>
-              <w:rPr>
-                <w:sz w:val="24"/>
-                <w:szCs w:val="24"/>
-              </w:rPr>
-              <w:t>Passed</w:t>
-            </w:r>
-            <w:proofErr w:type="spellEnd"/>
           </w:p>
         </w:tc>
       </w:tr>
@@ -723,15 +649,6 @@
                 <w:szCs w:val="24"/>
               </w:rPr>
             </w:pPr>
-            <w:proofErr w:type="spellStart"/>
-            <w:r>
-              <w:rPr>
-                <w:sz w:val="24"/>
-                <w:szCs w:val="24"/>
-              </w:rPr>
-              <w:t>Passed</w:t>
-            </w:r>
-            <w:proofErr w:type="spellEnd"/>
           </w:p>
         </w:tc>
       </w:tr>
@@ -767,15 +684,6 @@
                 <w:szCs w:val="24"/>
               </w:rPr>
             </w:pPr>
-            <w:proofErr w:type="spellStart"/>
-            <w:r>
-              <w:rPr>
-                <w:sz w:val="24"/>
-                <w:szCs w:val="24"/>
-              </w:rPr>
-              <w:t>Passed</w:t>
-            </w:r>
-            <w:proofErr w:type="spellEnd"/>
           </w:p>
         </w:tc>
       </w:tr>
@@ -811,15 +719,6 @@
                 <w:szCs w:val="24"/>
               </w:rPr>
             </w:pPr>
-            <w:proofErr w:type="spellStart"/>
-            <w:r>
-              <w:rPr>
-                <w:sz w:val="24"/>
-                <w:szCs w:val="24"/>
-              </w:rPr>
-              <w:t>Passed</w:t>
-            </w:r>
-            <w:proofErr w:type="spellEnd"/>
           </w:p>
         </w:tc>
       </w:tr>
@@ -855,15 +754,6 @@
                 <w:szCs w:val="24"/>
               </w:rPr>
             </w:pPr>
-            <w:proofErr w:type="spellStart"/>
-            <w:r>
-              <w:rPr>
-                <w:sz w:val="24"/>
-                <w:szCs w:val="24"/>
-              </w:rPr>
-              <w:t>Passed</w:t>
-            </w:r>
-            <w:proofErr w:type="spellEnd"/>
           </w:p>
         </w:tc>
       </w:tr>
@@ -899,15 +789,6 @@
                 <w:szCs w:val="24"/>
               </w:rPr>
             </w:pPr>
-            <w:proofErr w:type="spellStart"/>
-            <w:r>
-              <w:rPr>
-                <w:sz w:val="24"/>
-                <w:szCs w:val="24"/>
-              </w:rPr>
-              <w:t>Passed</w:t>
-            </w:r>
-            <w:proofErr w:type="spellEnd"/>
           </w:p>
         </w:tc>
       </w:tr>
@@ -943,15 +824,6 @@
                 <w:szCs w:val="24"/>
               </w:rPr>
             </w:pPr>
-            <w:r>
-              <w:rPr>
-                <w:sz w:val="24"/>
-                <w:szCs w:val="24"/>
-              </w:rPr>
-              <w:t>Passed</w:t>
-            </w:r>
-            <w:bookmarkStart w:name="_GoBack" w:id="0"/>
-            <w:bookmarkEnd w:id="0"/>
           </w:p>
         </w:tc>
       </w:tr>
@@ -966,7 +838,7 @@
       </w:pPr>
     </w:p>
     <w:sectPr>
-      <w:pgSz w:w="11906" w:h="16838" w:orient="portrait"/>
+      <w:pgSz w:w="11906" w:h="16838"/>
       <w:pgMar w:top="1417" w:right="1417" w:bottom="1134" w:left="1417" w:header="708" w:footer="708" w:gutter="0"/>
       <w:cols w:space="708"/>
       <w:docGrid w:linePitch="360"/>
@@ -980,7 +852,7 @@
   <w:docDefaults>
     <w:rPrDefault>
       <w:rPr>
-        <w:rFonts w:asciiTheme="minorHAnsi" w:hAnsiTheme="minorHAnsi" w:eastAsiaTheme="minorEastAsia" w:cstheme="minorBidi"/>
+        <w:rFonts w:asciiTheme="minorHAnsi" w:eastAsiaTheme="minorEastAsia" w:hAnsiTheme="minorHAnsi" w:cstheme="minorBidi"/>
         <w:sz w:val="22"/>
         <w:szCs w:val="22"/>
         <w:lang w:val="de-DE" w:eastAsia="ja-JP" w:bidi="ar-SA"/>
@@ -995,14 +867,14 @@
   <w:latentStyles w:defLockedState="0" w:defUIPriority="99" w:defSemiHidden="0" w:defUnhideWhenUsed="0" w:defQFormat="0" w:count="375">
     <w:lsdException w:name="Normal" w:uiPriority="0" w:qFormat="1"/>
     <w:lsdException w:name="heading 1" w:uiPriority="9" w:qFormat="1"/>
-    <w:lsdException w:name="heading 2" w:uiPriority="9" w:semiHidden="1" w:unhideWhenUsed="1" w:qFormat="1"/>
-    <w:lsdException w:name="heading 3" w:uiPriority="9" w:semiHidden="1" w:unhideWhenUsed="1" w:qFormat="1"/>
-    <w:lsdException w:name="heading 4" w:uiPriority="9" w:semiHidden="1" w:unhideWhenUsed="1" w:qFormat="1"/>
-    <w:lsdException w:name="heading 5" w:uiPriority="9" w:semiHidden="1" w:unhideWhenUsed="1" w:qFormat="1"/>
-    <w:lsdException w:name="heading 6" w:uiPriority="9" w:semiHidden="1" w:unhideWhenUsed="1" w:qFormat="1"/>
-    <w:lsdException w:name="heading 7" w:uiPriority="9" w:semiHidden="1" w:unhideWhenUsed="1" w:qFormat="1"/>
-    <w:lsdException w:name="heading 8" w:uiPriority="9" w:semiHidden="1" w:unhideWhenUsed="1" w:qFormat="1"/>
-    <w:lsdException w:name="heading 9" w:uiPriority="9" w:semiHidden="1" w:unhideWhenUsed="1" w:qFormat="1"/>
+    <w:lsdException w:name="heading 2" w:semiHidden="1" w:uiPriority="9" w:unhideWhenUsed="1" w:qFormat="1"/>
+    <w:lsdException w:name="heading 3" w:semiHidden="1" w:uiPriority="9" w:unhideWhenUsed="1" w:qFormat="1"/>
+    <w:lsdException w:name="heading 4" w:semiHidden="1" w:uiPriority="9" w:unhideWhenUsed="1" w:qFormat="1"/>
+    <w:lsdException w:name="heading 5" w:semiHidden="1" w:uiPriority="9" w:unhideWhenUsed="1" w:qFormat="1"/>
+    <w:lsdException w:name="heading 6" w:semiHidden="1" w:uiPriority="9" w:unhideWhenUsed="1" w:qFormat="1"/>
+    <w:lsdException w:name="heading 7" w:semiHidden="1" w:uiPriority="9" w:unhideWhenUsed="1" w:qFormat="1"/>
+    <w:lsdException w:name="heading 8" w:semiHidden="1" w:uiPriority="9" w:unhideWhenUsed="1" w:qFormat="1"/>
+    <w:lsdException w:name="heading 9" w:semiHidden="1" w:uiPriority="9" w:unhideWhenUsed="1" w:qFormat="1"/>
     <w:lsdException w:name="index 1" w:semiHidden="1" w:unhideWhenUsed="1"/>
     <w:lsdException w:name="index 2" w:semiHidden="1" w:unhideWhenUsed="1"/>
     <w:lsdException w:name="index 3" w:semiHidden="1" w:unhideWhenUsed="1"/>
@@ -1012,22 +884,22 @@
     <w:lsdException w:name="index 7" w:semiHidden="1" w:unhideWhenUsed="1"/>
     <w:lsdException w:name="index 8" w:semiHidden="1" w:unhideWhenUsed="1"/>
     <w:lsdException w:name="index 9" w:semiHidden="1" w:unhideWhenUsed="1"/>
-    <w:lsdException w:name="toc 1" w:uiPriority="39" w:semiHidden="1" w:unhideWhenUsed="1"/>
-    <w:lsdException w:name="toc 2" w:uiPriority="39" w:semiHidden="1" w:unhideWhenUsed="1"/>
-    <w:lsdException w:name="toc 3" w:uiPriority="39" w:semiHidden="1" w:unhideWhenUsed="1"/>
-    <w:lsdException w:name="toc 4" w:uiPriority="39" w:semiHidden="1" w:unhideWhenUsed="1"/>
-    <w:lsdException w:name="toc 5" w:uiPriority="39" w:semiHidden="1" w:unhideWhenUsed="1"/>
-    <w:lsdException w:name="toc 6" w:uiPriority="39" w:semiHidden="1" w:unhideWhenUsed="1"/>
-    <w:lsdException w:name="toc 7" w:uiPriority="39" w:semiHidden="1" w:unhideWhenUsed="1"/>
-    <w:lsdException w:name="toc 8" w:uiPriority="39" w:semiHidden="1" w:unhideWhenUsed="1"/>
-    <w:lsdException w:name="toc 9" w:uiPriority="39" w:semiHidden="1" w:unhideWhenUsed="1"/>
+    <w:lsdException w:name="toc 1" w:semiHidden="1" w:uiPriority="39" w:unhideWhenUsed="1"/>
+    <w:lsdException w:name="toc 2" w:semiHidden="1" w:uiPriority="39" w:unhideWhenUsed="1"/>
+    <w:lsdException w:name="toc 3" w:semiHidden="1" w:uiPriority="39" w:unhideWhenUsed="1"/>
+    <w:lsdException w:name="toc 4" w:semiHidden="1" w:uiPriority="39" w:unhideWhenUsed="1"/>
+    <w:lsdException w:name="toc 5" w:semiHidden="1" w:uiPriority="39" w:unhideWhenUsed="1"/>
+    <w:lsdException w:name="toc 6" w:semiHidden="1" w:uiPriority="39" w:unhideWhenUsed="1"/>
+    <w:lsdException w:name="toc 7" w:semiHidden="1" w:uiPriority="39" w:unhideWhenUsed="1"/>
+    <w:lsdException w:name="toc 8" w:semiHidden="1" w:uiPriority="39" w:unhideWhenUsed="1"/>
+    <w:lsdException w:name="toc 9" w:semiHidden="1" w:uiPriority="39" w:unhideWhenUsed="1"/>
     <w:lsdException w:name="Normal Indent" w:semiHidden="1" w:unhideWhenUsed="1"/>
     <w:lsdException w:name="footnote text" w:semiHidden="1" w:unhideWhenUsed="1"/>
     <w:lsdException w:name="annotation text" w:semiHidden="1" w:unhideWhenUsed="1"/>
     <w:lsdException w:name="header" w:semiHidden="1" w:unhideWhenUsed="1"/>
     <w:lsdException w:name="footer" w:semiHidden="1" w:unhideWhenUsed="1"/>
     <w:lsdException w:name="index heading" w:semiHidden="1" w:unhideWhenUsed="1"/>
-    <w:lsdException w:name="caption" w:uiPriority="35" w:semiHidden="1" w:unhideWhenUsed="1" w:qFormat="1"/>
+    <w:lsdException w:name="caption" w:semiHidden="1" w:uiPriority="35" w:unhideWhenUsed="1" w:qFormat="1"/>
     <w:lsdException w:name="table of figures" w:semiHidden="1" w:unhideWhenUsed="1"/>
     <w:lsdException w:name="envelope address" w:semiHidden="1" w:unhideWhenUsed="1"/>
     <w:lsdException w:name="envelope return" w:semiHidden="1" w:unhideWhenUsed="1"/>
@@ -1058,7 +930,7 @@
     <w:lsdException w:name="Title" w:uiPriority="10" w:qFormat="1"/>
     <w:lsdException w:name="Closing" w:semiHidden="1" w:unhideWhenUsed="1"/>
     <w:lsdException w:name="Signature" w:semiHidden="1" w:unhideWhenUsed="1"/>
-    <w:lsdException w:name="Default Paragraph Font" w:uiPriority="1" w:semiHidden="1" w:unhideWhenUsed="1"/>
+    <w:lsdException w:name="Default Paragraph Font" w:semiHidden="1" w:uiPriority="1" w:unhideWhenUsed="1"/>
     <w:lsdException w:name="Body Text" w:semiHidden="1" w:unhideWhenUsed="1"/>
     <w:lsdException w:name="Body Text Indent" w:semiHidden="1" w:unhideWhenUsed="1"/>
     <w:lsdException w:name="List Continue" w:semiHidden="1" w:unhideWhenUsed="1"/>
@@ -1147,7 +1019,7 @@
     <w:lsdException w:name="Table Web 2" w:semiHidden="1" w:unhideWhenUsed="1"/>
     <w:lsdException w:name="Table Web 3" w:semiHidden="1" w:unhideWhenUsed="1"/>
     <w:lsdException w:name="Balloon Text" w:semiHidden="1" w:unhideWhenUsed="1"/>
-    <w:lsdException w:name="Table Grid" w:uiPriority="59" w:semiHidden="1" w:unhideWhenUsed="1"/>
+    <w:lsdException w:name="Table Grid" w:uiPriority="59"/>
     <w:lsdException w:name="Table Theme" w:semiHidden="1" w:unhideWhenUsed="1"/>
     <w:lsdException w:name="Placeholder Text" w:semiHidden="1"/>
     <w:lsdException w:name="No Spacing" w:uiPriority="1" w:qFormat="1"/>
@@ -1258,8 +1130,8 @@
     <w:lsdException w:name="Subtle Reference" w:uiPriority="31" w:qFormat="1"/>
     <w:lsdException w:name="Intense Reference" w:uiPriority="32" w:qFormat="1"/>
     <w:lsdException w:name="Book Title" w:uiPriority="33" w:qFormat="1"/>
-    <w:lsdException w:name="Bibliography" w:uiPriority="37" w:semiHidden="1" w:unhideWhenUsed="1"/>
-    <w:lsdException w:name="TOC Heading" w:uiPriority="39" w:semiHidden="1" w:unhideWhenUsed="1" w:qFormat="1"/>
+    <w:lsdException w:name="Bibliography" w:semiHidden="1" w:uiPriority="37" w:unhideWhenUsed="1"/>
+    <w:lsdException w:name="TOC Heading" w:semiHidden="1" w:uiPriority="39" w:unhideWhenUsed="1" w:qFormat="1"/>
     <w:lsdException w:name="Plain Table 1" w:uiPriority="41"/>
     <w:lsdException w:name="Plain Table 2" w:uiPriority="42"/>
     <w:lsdException w:name="Plain Table 3" w:uiPriority="43"/>
@@ -1369,17 +1241,17 @@
     <w:lsdException w:name="Hashtag" w:semiHidden="1" w:unhideWhenUsed="1"/>
     <w:lsdException w:name="Unresolved Mention" w:semiHidden="1" w:unhideWhenUsed="1"/>
   </w:latentStyles>
-  <w:style w:type="paragraph" w:styleId="Normal" w:default="1">
+  <w:style w:type="paragraph" w:default="1" w:styleId="Normal">
     <w:name w:val="Normal"/>
     <w:qFormat/>
   </w:style>
-  <w:style w:type="character" w:styleId="DefaultParagraphFont" w:default="1">
+  <w:style w:type="character" w:default="1" w:styleId="DefaultParagraphFont">
     <w:name w:val="Default Paragraph Font"/>
     <w:uiPriority w:val="1"/>
     <w:semiHidden/>
     <w:unhideWhenUsed/>
   </w:style>
-  <w:style w:type="table" w:styleId="TableNormal" w:default="1">
+  <w:style w:type="table" w:default="1" w:styleId="TableNormal">
     <w:name w:val="Normal Table"/>
     <w:uiPriority w:val="99"/>
     <w:semiHidden/>
@@ -1394,7 +1266,7 @@
       </w:tblCellMar>
     </w:tblPr>
   </w:style>
-  <w:style w:type="numbering" w:styleId="NoList" w:default="1">
+  <w:style w:type="numbering" w:default="1" w:styleId="NoList">
     <w:name w:val="No List"/>
     <w:uiPriority w:val="99"/>
     <w:semiHidden/>
@@ -1410,12 +1282,12 @@
     </w:pPr>
     <w:tblPr>
       <w:tblBorders>
-        <w:top w:val="single" w:color="auto" w:sz="4" w:space="0"/>
-        <w:left w:val="single" w:color="auto" w:sz="4" w:space="0"/>
-        <w:bottom w:val="single" w:color="auto" w:sz="4" w:space="0"/>
-        <w:right w:val="single" w:color="auto" w:sz="4" w:space="0"/>
-        <w:insideH w:val="single" w:color="auto" w:sz="4" w:space="0"/>
-        <w:insideV w:val="single" w:color="auto" w:sz="4" w:space="0"/>
+        <w:top w:val="single" w:sz="4" w:space="0" w:color="auto"/>
+        <w:left w:val="single" w:sz="4" w:space="0" w:color="auto"/>
+        <w:bottom w:val="single" w:sz="4" w:space="0" w:color="auto"/>
+        <w:right w:val="single" w:sz="4" w:space="0" w:color="auto"/>
+        <w:insideH w:val="single" w:sz="4" w:space="0" w:color="auto"/>
+        <w:insideV w:val="single" w:sz="4" w:space="0" w:color="auto"/>
       </w:tblBorders>
     </w:tblPr>
   </w:style>

</xml_diff>

<commit_message>
bringin up to date
</commit_message>
<xml_diff>
--- a/2018/Grades_Upload.docx
+++ b/2018/Grades_Upload.docx
@@ -2,16 +2,11 @@
 <file path=word/document.xml><?xml version="1.0" encoding="utf-8"?>
 <w:document xmlns:wpc="http://schemas.microsoft.com/office/word/2010/wordprocessingCanvas" xmlns:cx="http://schemas.microsoft.com/office/drawing/2014/chartex" xmlns:cx1="http://schemas.microsoft.com/office/drawing/2015/9/8/chartex" xmlns:cx2="http://schemas.microsoft.com/office/drawing/2015/10/21/chartex" xmlns:cx3="http://schemas.microsoft.com/office/drawing/2016/5/9/chartex" xmlns:cx4="http://schemas.microsoft.com/office/drawing/2016/5/10/chartex" xmlns:cx5="http://schemas.microsoft.com/office/drawing/2016/5/11/chartex" xmlns:cx6="http://schemas.microsoft.com/office/drawing/2016/5/12/chartex" xmlns:cx7="http://schemas.microsoft.com/office/drawing/2016/5/13/chartex" xmlns:cx8="http://schemas.microsoft.com/office/drawing/2016/5/14/chartex" xmlns:mc="http://schemas.openxmlformats.org/markup-compatibility/2006" xmlns:aink="http://schemas.microsoft.com/office/drawing/2016/ink" xmlns:am3d="http://schemas.microsoft.com/office/drawing/2017/model3d" xmlns:o="urn:schemas-microsoft-com:office:office" xmlns:r="http://schemas.openxmlformats.org/officeDocument/2006/relationships" xmlns:m="http://schemas.openxmlformats.org/officeDocument/2006/math" xmlns:v="urn:schemas-microsoft-com:vml" xmlns:wp14="http://schemas.microsoft.com/office/word/2010/wordprocessingDrawing" xmlns:wp="http://schemas.openxmlformats.org/drawingml/2006/wordprocessingDrawing" xmlns:w10="urn:schemas-microsoft-com:office:word" xmlns:w="http://schemas.openxmlformats.org/wordprocessingml/2006/main" xmlns:w14="http://schemas.microsoft.com/office/word/2010/wordml" xmlns:w15="http://schemas.microsoft.com/office/word/2012/wordml" xmlns:w16cid="http://schemas.microsoft.com/office/word/2016/wordml/cid" xmlns:w16se="http://schemas.microsoft.com/office/word/2015/wordml/symex" xmlns:wpg="http://schemas.microsoft.com/office/word/2010/wordprocessingGroup" xmlns:wpi="http://schemas.microsoft.com/office/word/2010/wordprocessingInk" xmlns:wne="http://schemas.microsoft.com/office/word/2006/wordml" xmlns:wps="http://schemas.microsoft.com/office/word/2010/wordprocessingShape" mc:Ignorable="w14 w15 w16se w16cid wp14">
   <w:body>
-    <w:p w14:noSpellErr="1">
+    <w:p>
       <w:pPr>
-        <w:pStyle w:val="Normal"/>
-        <w:bidi w:val="0"/>
-        <w:spacing w:before="0" w:beforeAutospacing="off" w:after="200" w:afterAutospacing="off" w:line="276" w:lineRule="auto"/>
-        <w:ind w:left="0" w:right="0"/>
-        <w:jc w:val="left"/>
         <w:rPr>
-          <w:b w:val="1"/>
-          <w:bCs w:val="1"/>
+          <w:b/>
+          <w:bCs/>
           <w:sz w:val="32"/>
           <w:szCs w:val="32"/>
           <w:lang w:val="en-US"/>
@@ -19,8 +14,8 @@
       </w:pPr>
       <w:r>
         <w:rPr>
-          <w:b w:val="1"/>
-          <w:bCs w:val="1"/>
+          <w:b/>
+          <w:bCs/>
           <w:sz w:val="32"/>
           <w:szCs w:val="32"/>
           <w:lang w:val="en-US"/>
@@ -29,54 +24,16 @@
       </w:r>
       <w:r>
         <w:rPr>
-          <w:b w:val="1"/>
-          <w:bCs w:val="1"/>
+          <w:b/>
+          <w:bCs/>
           <w:sz w:val="32"/>
           <w:szCs w:val="32"/>
           <w:lang w:val="en-US"/>
         </w:rPr>
-        <w:t>4</w:t>
+        <w:t>5 – Strings and RegEx</w:t>
       </w:r>
-      <w:r>
-        <w:rPr>
-          <w:b w:val="1"/>
-          <w:bCs w:val="1"/>
-          <w:sz w:val="32"/>
-          <w:szCs w:val="32"/>
-          <w:lang w:val="en-US"/>
-        </w:rPr>
-        <w:t xml:space="preserve"> –</w:t>
-      </w:r>
-      <w:r>
-        <w:rPr>
-          <w:b w:val="1"/>
-          <w:bCs w:val="1"/>
-          <w:sz w:val="32"/>
-          <w:szCs w:val="32"/>
-          <w:lang w:val="en-US"/>
-        </w:rPr>
-        <w:t xml:space="preserve"> </w:t>
-      </w:r>
-      <w:r>
-        <w:rPr>
-          <w:b w:val="1"/>
-          <w:bCs w:val="1"/>
-          <w:sz w:val="32"/>
-          <w:szCs w:val="32"/>
-          <w:lang w:val="en-US"/>
-        </w:rPr>
-        <w:t>L</w:t>
-      </w:r>
-      <w:r>
-        <w:rPr>
-          <w:b w:val="1"/>
-          <w:bCs w:val="1"/>
-          <w:sz w:val="32"/>
-          <w:szCs w:val="32"/>
-          <w:lang w:val="en-US"/>
-        </w:rPr>
-        <w:t>ists and Collections</w:t>
-      </w:r>
+      <w:bookmarkStart w:id="0" w:name="_GoBack"/>
+      <w:bookmarkEnd w:id="0"/>
     </w:p>
     <w:tbl>
       <w:tblPr>
@@ -94,7 +51,6 @@
           <w:tcPr>
             <w:tcW w:w="4606" w:type="dxa"/>
             <w:shd w:val="clear" w:color="auto" w:fill="D9D9D9" w:themeFill="background1" w:themeFillShade="D9"/>
-            <w:tcMar/>
           </w:tcPr>
           <w:p>
             <w:pPr>
@@ -118,7 +74,6 @@
           <w:tcPr>
             <w:tcW w:w="4606" w:type="dxa"/>
             <w:shd w:val="clear" w:color="auto" w:fill="D9D9D9" w:themeFill="background1" w:themeFillShade="D9"/>
-            <w:tcMar/>
           </w:tcPr>
           <w:p>
             <w:pPr>
@@ -145,7 +100,6 @@
         <w:tc>
           <w:tcPr>
             <w:tcW w:w="4606" w:type="dxa"/>
-            <w:tcMar/>
           </w:tcPr>
           <w:p>
             <w:pPr>
@@ -166,7 +120,7 @@
         <w:tc>
           <w:tcPr>
             <w:tcW w:w="4606" w:type="dxa"/>
-            <w:tcMar/>
+            <w:vAlign w:val="bottom"/>
           </w:tcPr>
           <w:p>
             <w:pPr>
@@ -189,7 +143,6 @@
         <w:tc>
           <w:tcPr>
             <w:tcW w:w="4606" w:type="dxa"/>
-            <w:tcMar/>
           </w:tcPr>
           <w:p>
             <w:pPr>
@@ -210,9 +163,9 @@
         <w:tc>
           <w:tcPr>
             <w:tcW w:w="4606" w:type="dxa"/>
-            <w:tcMar/>
-          </w:tcPr>
-          <w:p w14:noSpellErr="1">
+            <w:vAlign w:val="bottom"/>
+          </w:tcPr>
+          <w:p>
             <w:pPr>
               <w:rPr>
                 <w:sz w:val="24"/>
@@ -233,7 +186,6 @@
         <w:tc>
           <w:tcPr>
             <w:tcW w:w="4606" w:type="dxa"/>
-            <w:tcMar/>
           </w:tcPr>
           <w:p>
             <w:pPr>
@@ -254,7 +206,7 @@
         <w:tc>
           <w:tcPr>
             <w:tcW w:w="4606" w:type="dxa"/>
-            <w:tcMar/>
+            <w:vAlign w:val="bottom"/>
           </w:tcPr>
           <w:p>
             <w:pPr>
@@ -277,7 +229,6 @@
         <w:tc>
           <w:tcPr>
             <w:tcW w:w="4606" w:type="dxa"/>
-            <w:tcMar/>
           </w:tcPr>
           <w:p>
             <w:pPr>
@@ -298,9 +249,9 @@
         <w:tc>
           <w:tcPr>
             <w:tcW w:w="4606" w:type="dxa"/>
-            <w:tcMar/>
-          </w:tcPr>
-          <w:p w14:noSpellErr="1">
+            <w:vAlign w:val="bottom"/>
+          </w:tcPr>
+          <w:p>
             <w:pPr>
               <w:rPr>
                 <w:sz w:val="24"/>
@@ -321,7 +272,6 @@
         <w:tc>
           <w:tcPr>
             <w:tcW w:w="4606" w:type="dxa"/>
-            <w:tcMar/>
           </w:tcPr>
           <w:p>
             <w:pPr>
@@ -342,9 +292,52 @@
         <w:tc>
           <w:tcPr>
             <w:tcW w:w="4606" w:type="dxa"/>
-            <w:tcMar/>
-          </w:tcPr>
-          <w:p w14:noSpellErr="1">
+            <w:vAlign w:val="bottom"/>
+          </w:tcPr>
+          <w:p>
+            <w:pPr>
+              <w:rPr>
+                <w:sz w:val="24"/>
+                <w:szCs w:val="24"/>
+              </w:rPr>
+            </w:pPr>
+            <w:r>
+              <w:rPr>
+                <w:sz w:val="24"/>
+                <w:szCs w:val="24"/>
+              </w:rPr>
+              <w:t>P</w:t>
+            </w:r>
+          </w:p>
+        </w:tc>
+      </w:tr>
+      <w:tr>
+        <w:tc>
+          <w:tcPr>
+            <w:tcW w:w="4606" w:type="dxa"/>
+          </w:tcPr>
+          <w:p>
+            <w:pPr>
+              <w:rPr>
+                <w:sz w:val="24"/>
+                <w:szCs w:val="24"/>
+              </w:rPr>
+            </w:pPr>
+            <w:r>
+              <w:rPr>
+                <w:sz w:val="24"/>
+                <w:szCs w:val="24"/>
+              </w:rPr>
+              <w:t>Hand In 6</w:t>
+            </w:r>
+          </w:p>
+        </w:tc>
+        <w:tc>
+          <w:tcPr>
+            <w:tcW w:w="4606" w:type="dxa"/>
+            <w:vAlign w:val="bottom"/>
+          </w:tcPr>
+          <w:p>
             <w:pPr>
               <w:rPr>
                 <w:sz w:val="24"/>
@@ -365,28 +358,27 @@
         <w:tc>
           <w:tcPr>
             <w:tcW w:w="4606" w:type="dxa"/>
-            <w:tcMar/>
-          </w:tcPr>
-          <w:p>
-            <w:pPr>
-              <w:rPr>
-                <w:sz w:val="24"/>
-                <w:szCs w:val="24"/>
-              </w:rPr>
-            </w:pPr>
-            <w:r>
-              <w:rPr>
-                <w:sz w:val="24"/>
-                <w:szCs w:val="24"/>
-              </w:rPr>
-              <w:t>Hand In 6</w:t>
-            </w:r>
-          </w:p>
-        </w:tc>
-        <w:tc>
-          <w:tcPr>
-            <w:tcW w:w="4606" w:type="dxa"/>
-            <w:tcMar/>
+          </w:tcPr>
+          <w:p>
+            <w:pPr>
+              <w:rPr>
+                <w:sz w:val="24"/>
+                <w:szCs w:val="24"/>
+              </w:rPr>
+            </w:pPr>
+            <w:r>
+              <w:rPr>
+                <w:sz w:val="24"/>
+                <w:szCs w:val="24"/>
+              </w:rPr>
+              <w:t>Hand In 7</w:t>
+            </w:r>
+          </w:p>
+        </w:tc>
+        <w:tc>
+          <w:tcPr>
+            <w:tcW w:w="4606" w:type="dxa"/>
+            <w:vAlign w:val="bottom"/>
           </w:tcPr>
           <w:p>
             <w:pPr>
@@ -409,51 +401,6 @@
         <w:tc>
           <w:tcPr>
             <w:tcW w:w="4606" w:type="dxa"/>
-            <w:tcMar/>
-          </w:tcPr>
-          <w:p>
-            <w:pPr>
-              <w:rPr>
-                <w:sz w:val="24"/>
-                <w:szCs w:val="24"/>
-              </w:rPr>
-            </w:pPr>
-            <w:r>
-              <w:rPr>
-                <w:sz w:val="24"/>
-                <w:szCs w:val="24"/>
-              </w:rPr>
-              <w:t>Hand In 7</w:t>
-            </w:r>
-          </w:p>
-        </w:tc>
-        <w:tc>
-          <w:tcPr>
-            <w:tcW w:w="4606" w:type="dxa"/>
-            <w:tcMar/>
-          </w:tcPr>
-          <w:p w14:noSpellErr="1">
-            <w:pPr>
-              <w:rPr>
-                <w:sz w:val="24"/>
-                <w:szCs w:val="24"/>
-              </w:rPr>
-            </w:pPr>
-            <w:r>
-              <w:rPr>
-                <w:sz w:val="24"/>
-                <w:szCs w:val="24"/>
-              </w:rPr>
-              <w:t>F</w:t>
-            </w:r>
-          </w:p>
-        </w:tc>
-      </w:tr>
-      <w:tr>
-        <w:tc>
-          <w:tcPr>
-            <w:tcW w:w="4606" w:type="dxa"/>
-            <w:tcMar/>
           </w:tcPr>
           <w:p>
             <w:pPr>
@@ -474,7 +421,7 @@
         <w:tc>
           <w:tcPr>
             <w:tcW w:w="4606" w:type="dxa"/>
-            <w:tcMar/>
+            <w:vAlign w:val="bottom"/>
           </w:tcPr>
           <w:p>
             <w:pPr>
@@ -497,7 +444,6 @@
         <w:tc>
           <w:tcPr>
             <w:tcW w:w="4606" w:type="dxa"/>
-            <w:tcMar/>
           </w:tcPr>
           <w:p>
             <w:pPr>
@@ -518,9 +464,95 @@
         <w:tc>
           <w:tcPr>
             <w:tcW w:w="4606" w:type="dxa"/>
-            <w:tcMar/>
-          </w:tcPr>
-          <w:p w14:noSpellErr="1">
+            <w:vAlign w:val="bottom"/>
+          </w:tcPr>
+          <w:p>
+            <w:pPr>
+              <w:rPr>
+                <w:sz w:val="24"/>
+                <w:szCs w:val="24"/>
+              </w:rPr>
+            </w:pPr>
+            <w:r>
+              <w:rPr>
+                <w:sz w:val="24"/>
+                <w:szCs w:val="24"/>
+              </w:rPr>
+              <w:t>P</w:t>
+            </w:r>
+          </w:p>
+        </w:tc>
+      </w:tr>
+      <w:tr>
+        <w:tc>
+          <w:tcPr>
+            <w:tcW w:w="4606" w:type="dxa"/>
+          </w:tcPr>
+          <w:p>
+            <w:pPr>
+              <w:rPr>
+                <w:sz w:val="24"/>
+                <w:szCs w:val="24"/>
+              </w:rPr>
+            </w:pPr>
+            <w:r>
+              <w:rPr>
+                <w:sz w:val="24"/>
+                <w:szCs w:val="24"/>
+              </w:rPr>
+              <w:t>Hand In 10</w:t>
+            </w:r>
+          </w:p>
+        </w:tc>
+        <w:tc>
+          <w:tcPr>
+            <w:tcW w:w="4606" w:type="dxa"/>
+            <w:vAlign w:val="bottom"/>
+          </w:tcPr>
+          <w:p>
+            <w:pPr>
+              <w:rPr>
+                <w:sz w:val="24"/>
+                <w:szCs w:val="24"/>
+              </w:rPr>
+            </w:pPr>
+            <w:r>
+              <w:rPr>
+                <w:sz w:val="24"/>
+                <w:szCs w:val="24"/>
+              </w:rPr>
+              <w:t>P</w:t>
+            </w:r>
+          </w:p>
+        </w:tc>
+      </w:tr>
+      <w:tr>
+        <w:tc>
+          <w:tcPr>
+            <w:tcW w:w="4606" w:type="dxa"/>
+          </w:tcPr>
+          <w:p>
+            <w:pPr>
+              <w:rPr>
+                <w:sz w:val="24"/>
+                <w:szCs w:val="24"/>
+              </w:rPr>
+            </w:pPr>
+            <w:r>
+              <w:rPr>
+                <w:sz w:val="24"/>
+                <w:szCs w:val="24"/>
+              </w:rPr>
+              <w:t>Hand In 11</w:t>
+            </w:r>
+          </w:p>
+        </w:tc>
+        <w:tc>
+          <w:tcPr>
+            <w:tcW w:w="4606" w:type="dxa"/>
+            <w:vAlign w:val="bottom"/>
+          </w:tcPr>
+          <w:p>
             <w:pPr>
               <w:rPr>
                 <w:sz w:val="24"/>
@@ -541,30 +573,29 @@
         <w:tc>
           <w:tcPr>
             <w:tcW w:w="4606" w:type="dxa"/>
-            <w:tcMar/>
-          </w:tcPr>
-          <w:p>
-            <w:pPr>
-              <w:rPr>
-                <w:sz w:val="24"/>
-                <w:szCs w:val="24"/>
-              </w:rPr>
-            </w:pPr>
-            <w:r>
-              <w:rPr>
-                <w:sz w:val="24"/>
-                <w:szCs w:val="24"/>
-              </w:rPr>
-              <w:t>Hand In 10</w:t>
-            </w:r>
-          </w:p>
-        </w:tc>
-        <w:tc>
-          <w:tcPr>
-            <w:tcW w:w="4606" w:type="dxa"/>
-            <w:tcMar/>
-          </w:tcPr>
-          <w:p w14:noSpellErr="1">
+          </w:tcPr>
+          <w:p>
+            <w:pPr>
+              <w:rPr>
+                <w:sz w:val="24"/>
+                <w:szCs w:val="24"/>
+              </w:rPr>
+            </w:pPr>
+            <w:r>
+              <w:rPr>
+                <w:sz w:val="24"/>
+                <w:szCs w:val="24"/>
+              </w:rPr>
+              <w:t>Hand In 12</w:t>
+            </w:r>
+          </w:p>
+        </w:tc>
+        <w:tc>
+          <w:tcPr>
+            <w:tcW w:w="4606" w:type="dxa"/>
+            <w:vAlign w:val="bottom"/>
+          </w:tcPr>
+          <w:p>
             <w:pPr>
               <w:rPr>
                 <w:sz w:val="24"/>
@@ -585,30 +616,72 @@
         <w:tc>
           <w:tcPr>
             <w:tcW w:w="4606" w:type="dxa"/>
-            <w:tcMar/>
-          </w:tcPr>
-          <w:p>
-            <w:pPr>
-              <w:rPr>
-                <w:sz w:val="24"/>
-                <w:szCs w:val="24"/>
-              </w:rPr>
-            </w:pPr>
-            <w:r>
-              <w:rPr>
-                <w:sz w:val="24"/>
-                <w:szCs w:val="24"/>
-              </w:rPr>
-              <w:t>Hand In 11</w:t>
-            </w:r>
-          </w:p>
-        </w:tc>
-        <w:tc>
-          <w:tcPr>
-            <w:tcW w:w="4606" w:type="dxa"/>
-            <w:tcMar/>
-          </w:tcPr>
-          <w:p w14:noSpellErr="1">
+          </w:tcPr>
+          <w:p>
+            <w:pPr>
+              <w:rPr>
+                <w:sz w:val="24"/>
+                <w:szCs w:val="24"/>
+              </w:rPr>
+            </w:pPr>
+            <w:r>
+              <w:rPr>
+                <w:sz w:val="24"/>
+                <w:szCs w:val="24"/>
+              </w:rPr>
+              <w:t>Hand In 13</w:t>
+            </w:r>
+          </w:p>
+        </w:tc>
+        <w:tc>
+          <w:tcPr>
+            <w:tcW w:w="4606" w:type="dxa"/>
+            <w:vAlign w:val="bottom"/>
+          </w:tcPr>
+          <w:p>
+            <w:pPr>
+              <w:rPr>
+                <w:sz w:val="24"/>
+                <w:szCs w:val="24"/>
+              </w:rPr>
+            </w:pPr>
+            <w:r>
+              <w:rPr>
+                <w:sz w:val="24"/>
+                <w:szCs w:val="24"/>
+              </w:rPr>
+              <w:t>P</w:t>
+            </w:r>
+          </w:p>
+        </w:tc>
+      </w:tr>
+      <w:tr>
+        <w:tc>
+          <w:tcPr>
+            <w:tcW w:w="4606" w:type="dxa"/>
+          </w:tcPr>
+          <w:p>
+            <w:pPr>
+              <w:rPr>
+                <w:sz w:val="24"/>
+                <w:szCs w:val="24"/>
+              </w:rPr>
+            </w:pPr>
+            <w:r>
+              <w:rPr>
+                <w:sz w:val="24"/>
+                <w:szCs w:val="24"/>
+              </w:rPr>
+              <w:t>Hand In 14</w:t>
+            </w:r>
+          </w:p>
+        </w:tc>
+        <w:tc>
+          <w:tcPr>
+            <w:tcW w:w="4606" w:type="dxa"/>
+            <w:vAlign w:val="bottom"/>
+          </w:tcPr>
+          <w:p>
             <w:pPr>
               <w:rPr>
                 <w:sz w:val="24"/>
@@ -629,30 +702,29 @@
         <w:tc>
           <w:tcPr>
             <w:tcW w:w="4606" w:type="dxa"/>
-            <w:tcMar/>
-          </w:tcPr>
-          <w:p>
-            <w:pPr>
-              <w:rPr>
-                <w:sz w:val="24"/>
-                <w:szCs w:val="24"/>
-              </w:rPr>
-            </w:pPr>
-            <w:r>
-              <w:rPr>
-                <w:sz w:val="24"/>
-                <w:szCs w:val="24"/>
-              </w:rPr>
-              <w:t>Hand In 12</w:t>
-            </w:r>
-          </w:p>
-        </w:tc>
-        <w:tc>
-          <w:tcPr>
-            <w:tcW w:w="4606" w:type="dxa"/>
-            <w:tcMar/>
-          </w:tcPr>
-          <w:p w14:noSpellErr="1">
+          </w:tcPr>
+          <w:p>
+            <w:pPr>
+              <w:rPr>
+                <w:sz w:val="24"/>
+                <w:szCs w:val="24"/>
+              </w:rPr>
+            </w:pPr>
+            <w:r>
+              <w:rPr>
+                <w:sz w:val="24"/>
+                <w:szCs w:val="24"/>
+              </w:rPr>
+              <w:t>Hand In 18</w:t>
+            </w:r>
+          </w:p>
+        </w:tc>
+        <w:tc>
+          <w:tcPr>
+            <w:tcW w:w="4606" w:type="dxa"/>
+            <w:vAlign w:val="bottom"/>
+          </w:tcPr>
+          <w:p>
             <w:pPr>
               <w:rPr>
                 <w:sz w:val="24"/>
@@ -673,30 +745,29 @@
         <w:tc>
           <w:tcPr>
             <w:tcW w:w="4606" w:type="dxa"/>
-            <w:tcMar/>
-          </w:tcPr>
-          <w:p>
-            <w:pPr>
-              <w:rPr>
-                <w:sz w:val="24"/>
-                <w:szCs w:val="24"/>
-              </w:rPr>
-            </w:pPr>
-            <w:r>
-              <w:rPr>
-                <w:sz w:val="24"/>
-                <w:szCs w:val="24"/>
-              </w:rPr>
-              <w:t>Hand In 13</w:t>
-            </w:r>
-          </w:p>
-        </w:tc>
-        <w:tc>
-          <w:tcPr>
-            <w:tcW w:w="4606" w:type="dxa"/>
-            <w:tcMar/>
-          </w:tcPr>
-          <w:p w14:noSpellErr="1">
+          </w:tcPr>
+          <w:p>
+            <w:pPr>
+              <w:rPr>
+                <w:sz w:val="24"/>
+                <w:szCs w:val="24"/>
+              </w:rPr>
+            </w:pPr>
+            <w:r>
+              <w:rPr>
+                <w:sz w:val="24"/>
+                <w:szCs w:val="24"/>
+              </w:rPr>
+              <w:t>Hand In 19</w:t>
+            </w:r>
+          </w:p>
+        </w:tc>
+        <w:tc>
+          <w:tcPr>
+            <w:tcW w:w="4606" w:type="dxa"/>
+            <w:vAlign w:val="bottom"/>
+          </w:tcPr>
+          <w:p>
             <w:pPr>
               <w:rPr>
                 <w:sz w:val="24"/>
@@ -717,30 +788,29 @@
         <w:tc>
           <w:tcPr>
             <w:tcW w:w="4606" w:type="dxa"/>
-            <w:tcMar/>
-          </w:tcPr>
-          <w:p>
-            <w:pPr>
-              <w:rPr>
-                <w:sz w:val="24"/>
-                <w:szCs w:val="24"/>
-              </w:rPr>
-            </w:pPr>
-            <w:r>
-              <w:rPr>
-                <w:sz w:val="24"/>
-                <w:szCs w:val="24"/>
-              </w:rPr>
-              <w:t>Hand In 14</w:t>
-            </w:r>
-          </w:p>
-        </w:tc>
-        <w:tc>
-          <w:tcPr>
-            <w:tcW w:w="4606" w:type="dxa"/>
-            <w:tcMar/>
-          </w:tcPr>
-          <w:p w14:noSpellErr="1">
+          </w:tcPr>
+          <w:p>
+            <w:pPr>
+              <w:rPr>
+                <w:sz w:val="24"/>
+                <w:szCs w:val="24"/>
+              </w:rPr>
+            </w:pPr>
+            <w:r>
+              <w:rPr>
+                <w:sz w:val="24"/>
+                <w:szCs w:val="24"/>
+              </w:rPr>
+              <w:t>Hand In 21</w:t>
+            </w:r>
+          </w:p>
+        </w:tc>
+        <w:tc>
+          <w:tcPr>
+            <w:tcW w:w="4606" w:type="dxa"/>
+            <w:vAlign w:val="bottom"/>
+          </w:tcPr>
+          <w:p>
             <w:pPr>
               <w:rPr>
                 <w:sz w:val="24"/>
@@ -761,30 +831,29 @@
         <w:tc>
           <w:tcPr>
             <w:tcW w:w="4606" w:type="dxa"/>
-            <w:tcMar/>
-          </w:tcPr>
-          <w:p>
-            <w:pPr>
-              <w:rPr>
-                <w:sz w:val="24"/>
-                <w:szCs w:val="24"/>
-              </w:rPr>
-            </w:pPr>
-            <w:r>
-              <w:rPr>
-                <w:sz w:val="24"/>
-                <w:szCs w:val="24"/>
-              </w:rPr>
-              <w:t>Hand In 18</w:t>
-            </w:r>
-          </w:p>
-        </w:tc>
-        <w:tc>
-          <w:tcPr>
-            <w:tcW w:w="4606" w:type="dxa"/>
-            <w:tcMar/>
-          </w:tcPr>
-          <w:p w14:noSpellErr="1">
+          </w:tcPr>
+          <w:p>
+            <w:pPr>
+              <w:rPr>
+                <w:sz w:val="24"/>
+                <w:szCs w:val="24"/>
+              </w:rPr>
+            </w:pPr>
+            <w:r>
+              <w:rPr>
+                <w:sz w:val="24"/>
+                <w:szCs w:val="24"/>
+              </w:rPr>
+              <w:t>Hand In 22</w:t>
+            </w:r>
+          </w:p>
+        </w:tc>
+        <w:tc>
+          <w:tcPr>
+            <w:tcW w:w="4606" w:type="dxa"/>
+            <w:vAlign w:val="bottom"/>
+          </w:tcPr>
+          <w:p>
             <w:pPr>
               <w:rPr>
                 <w:sz w:val="24"/>
@@ -805,30 +874,29 @@
         <w:tc>
           <w:tcPr>
             <w:tcW w:w="4606" w:type="dxa"/>
-            <w:tcMar/>
-          </w:tcPr>
-          <w:p>
-            <w:pPr>
-              <w:rPr>
-                <w:sz w:val="24"/>
-                <w:szCs w:val="24"/>
-              </w:rPr>
-            </w:pPr>
-            <w:r>
-              <w:rPr>
-                <w:sz w:val="24"/>
-                <w:szCs w:val="24"/>
-              </w:rPr>
-              <w:t>Hand In 19</w:t>
-            </w:r>
-          </w:p>
-        </w:tc>
-        <w:tc>
-          <w:tcPr>
-            <w:tcW w:w="4606" w:type="dxa"/>
-            <w:tcMar/>
-          </w:tcPr>
-          <w:p w14:noSpellErr="1">
+          </w:tcPr>
+          <w:p>
+            <w:pPr>
+              <w:rPr>
+                <w:sz w:val="24"/>
+                <w:szCs w:val="24"/>
+              </w:rPr>
+            </w:pPr>
+            <w:r>
+              <w:rPr>
+                <w:sz w:val="24"/>
+                <w:szCs w:val="24"/>
+              </w:rPr>
+              <w:t>Hand In 23</w:t>
+            </w:r>
+          </w:p>
+        </w:tc>
+        <w:tc>
+          <w:tcPr>
+            <w:tcW w:w="4606" w:type="dxa"/>
+            <w:vAlign w:val="bottom"/>
+          </w:tcPr>
+          <w:p>
             <w:pPr>
               <w:rPr>
                 <w:sz w:val="24"/>
@@ -849,51 +917,6 @@
         <w:tc>
           <w:tcPr>
             <w:tcW w:w="4606" w:type="dxa"/>
-            <w:tcMar/>
-          </w:tcPr>
-          <w:p>
-            <w:pPr>
-              <w:rPr>
-                <w:sz w:val="24"/>
-                <w:szCs w:val="24"/>
-              </w:rPr>
-            </w:pPr>
-            <w:r>
-              <w:rPr>
-                <w:sz w:val="24"/>
-                <w:szCs w:val="24"/>
-              </w:rPr>
-              <w:t>Hand In 21</w:t>
-            </w:r>
-          </w:p>
-        </w:tc>
-        <w:tc>
-          <w:tcPr>
-            <w:tcW w:w="4606" w:type="dxa"/>
-            <w:tcMar/>
-          </w:tcPr>
-          <w:p w14:noSpellErr="1">
-            <w:pPr>
-              <w:rPr>
-                <w:sz w:val="24"/>
-                <w:szCs w:val="24"/>
-              </w:rPr>
-            </w:pPr>
-            <w:r>
-              <w:rPr>
-                <w:sz w:val="24"/>
-                <w:szCs w:val="24"/>
-              </w:rPr>
-              <w:t>P</w:t>
-            </w:r>
-          </w:p>
-        </w:tc>
-      </w:tr>
-      <w:tr>
-        <w:tc>
-          <w:tcPr>
-            <w:tcW w:w="4606" w:type="dxa"/>
-            <w:tcMar/>
           </w:tcPr>
           <w:p>
             <w:pPr>
@@ -914,9 +937,9 @@
         <w:tc>
           <w:tcPr>
             <w:tcW w:w="4606" w:type="dxa"/>
-            <w:tcMar/>
-          </w:tcPr>
-          <w:p w14:noSpellErr="1">
+            <w:vAlign w:val="bottom"/>
+          </w:tcPr>
+          <w:p>
             <w:pPr>
               <w:rPr>
                 <w:sz w:val="24"/>
@@ -944,7 +967,7 @@
       </w:pPr>
     </w:p>
     <w:sectPr>
-      <w:pgSz w:w="11906" w:h="16838" w:orient="portrait"/>
+      <w:pgSz w:w="11906" w:h="16838"/>
       <w:pgMar w:top="1417" w:right="1417" w:bottom="1134" w:left="1417" w:header="708" w:footer="708" w:gutter="0"/>
       <w:cols w:space="708"/>
       <w:docGrid w:linePitch="360"/>
@@ -958,7 +981,7 @@
   <w:docDefaults>
     <w:rPrDefault>
       <w:rPr>
-        <w:rFonts w:asciiTheme="minorHAnsi" w:hAnsiTheme="minorHAnsi" w:eastAsiaTheme="minorEastAsia" w:cstheme="minorBidi"/>
+        <w:rFonts w:asciiTheme="minorHAnsi" w:eastAsiaTheme="minorEastAsia" w:hAnsiTheme="minorHAnsi" w:cstheme="minorBidi"/>
         <w:sz w:val="22"/>
         <w:szCs w:val="22"/>
         <w:lang w:val="de-DE" w:eastAsia="ja-JP" w:bidi="ar-SA"/>
@@ -973,14 +996,14 @@
   <w:latentStyles w:defLockedState="0" w:defUIPriority="99" w:defSemiHidden="0" w:defUnhideWhenUsed="0" w:defQFormat="0" w:count="375">
     <w:lsdException w:name="Normal" w:uiPriority="0" w:qFormat="1"/>
     <w:lsdException w:name="heading 1" w:uiPriority="9" w:qFormat="1"/>
-    <w:lsdException w:name="heading 2" w:uiPriority="9" w:semiHidden="1" w:unhideWhenUsed="1" w:qFormat="1"/>
-    <w:lsdException w:name="heading 3" w:uiPriority="9" w:semiHidden="1" w:unhideWhenUsed="1" w:qFormat="1"/>
-    <w:lsdException w:name="heading 4" w:uiPriority="9" w:semiHidden="1" w:unhideWhenUsed="1" w:qFormat="1"/>
-    <w:lsdException w:name="heading 5" w:uiPriority="9" w:semiHidden="1" w:unhideWhenUsed="1" w:qFormat="1"/>
-    <w:lsdException w:name="heading 6" w:uiPriority="9" w:semiHidden="1" w:unhideWhenUsed="1" w:qFormat="1"/>
-    <w:lsdException w:name="heading 7" w:uiPriority="9" w:semiHidden="1" w:unhideWhenUsed="1" w:qFormat="1"/>
-    <w:lsdException w:name="heading 8" w:uiPriority="9" w:semiHidden="1" w:unhideWhenUsed="1" w:qFormat="1"/>
-    <w:lsdException w:name="heading 9" w:uiPriority="9" w:semiHidden="1" w:unhideWhenUsed="1" w:qFormat="1"/>
+    <w:lsdException w:name="heading 2" w:semiHidden="1" w:uiPriority="9" w:unhideWhenUsed="1" w:qFormat="1"/>
+    <w:lsdException w:name="heading 3" w:semiHidden="1" w:uiPriority="9" w:unhideWhenUsed="1" w:qFormat="1"/>
+    <w:lsdException w:name="heading 4" w:semiHidden="1" w:uiPriority="9" w:unhideWhenUsed="1" w:qFormat="1"/>
+    <w:lsdException w:name="heading 5" w:semiHidden="1" w:uiPriority="9" w:unhideWhenUsed="1" w:qFormat="1"/>
+    <w:lsdException w:name="heading 6" w:semiHidden="1" w:uiPriority="9" w:unhideWhenUsed="1" w:qFormat="1"/>
+    <w:lsdException w:name="heading 7" w:semiHidden="1" w:uiPriority="9" w:unhideWhenUsed="1" w:qFormat="1"/>
+    <w:lsdException w:name="heading 8" w:semiHidden="1" w:uiPriority="9" w:unhideWhenUsed="1" w:qFormat="1"/>
+    <w:lsdException w:name="heading 9" w:semiHidden="1" w:uiPriority="9" w:unhideWhenUsed="1" w:qFormat="1"/>
     <w:lsdException w:name="index 1" w:semiHidden="1" w:unhideWhenUsed="1"/>
     <w:lsdException w:name="index 2" w:semiHidden="1" w:unhideWhenUsed="1"/>
     <w:lsdException w:name="index 3" w:semiHidden="1" w:unhideWhenUsed="1"/>
@@ -990,22 +1013,22 @@
     <w:lsdException w:name="index 7" w:semiHidden="1" w:unhideWhenUsed="1"/>
     <w:lsdException w:name="index 8" w:semiHidden="1" w:unhideWhenUsed="1"/>
     <w:lsdException w:name="index 9" w:semiHidden="1" w:unhideWhenUsed="1"/>
-    <w:lsdException w:name="toc 1" w:uiPriority="39" w:semiHidden="1" w:unhideWhenUsed="1"/>
-    <w:lsdException w:name="toc 2" w:uiPriority="39" w:semiHidden="1" w:unhideWhenUsed="1"/>
-    <w:lsdException w:name="toc 3" w:uiPriority="39" w:semiHidden="1" w:unhideWhenUsed="1"/>
-    <w:lsdException w:name="toc 4" w:uiPriority="39" w:semiHidden="1" w:unhideWhenUsed="1"/>
-    <w:lsdException w:name="toc 5" w:uiPriority="39" w:semiHidden="1" w:unhideWhenUsed="1"/>
-    <w:lsdException w:name="toc 6" w:uiPriority="39" w:semiHidden="1" w:unhideWhenUsed="1"/>
-    <w:lsdException w:name="toc 7" w:uiPriority="39" w:semiHidden="1" w:unhideWhenUsed="1"/>
-    <w:lsdException w:name="toc 8" w:uiPriority="39" w:semiHidden="1" w:unhideWhenUsed="1"/>
-    <w:lsdException w:name="toc 9" w:uiPriority="39" w:semiHidden="1" w:unhideWhenUsed="1"/>
+    <w:lsdException w:name="toc 1" w:semiHidden="1" w:uiPriority="39" w:unhideWhenUsed="1"/>
+    <w:lsdException w:name="toc 2" w:semiHidden="1" w:uiPriority="39" w:unhideWhenUsed="1"/>
+    <w:lsdException w:name="toc 3" w:semiHidden="1" w:uiPriority="39" w:unhideWhenUsed="1"/>
+    <w:lsdException w:name="toc 4" w:semiHidden="1" w:uiPriority="39" w:unhideWhenUsed="1"/>
+    <w:lsdException w:name="toc 5" w:semiHidden="1" w:uiPriority="39" w:unhideWhenUsed="1"/>
+    <w:lsdException w:name="toc 6" w:semiHidden="1" w:uiPriority="39" w:unhideWhenUsed="1"/>
+    <w:lsdException w:name="toc 7" w:semiHidden="1" w:uiPriority="39" w:unhideWhenUsed="1"/>
+    <w:lsdException w:name="toc 8" w:semiHidden="1" w:uiPriority="39" w:unhideWhenUsed="1"/>
+    <w:lsdException w:name="toc 9" w:semiHidden="1" w:uiPriority="39" w:unhideWhenUsed="1"/>
     <w:lsdException w:name="Normal Indent" w:semiHidden="1" w:unhideWhenUsed="1"/>
     <w:lsdException w:name="footnote text" w:semiHidden="1" w:unhideWhenUsed="1"/>
     <w:lsdException w:name="annotation text" w:semiHidden="1" w:unhideWhenUsed="1"/>
     <w:lsdException w:name="header" w:semiHidden="1" w:unhideWhenUsed="1"/>
     <w:lsdException w:name="footer" w:semiHidden="1" w:unhideWhenUsed="1"/>
     <w:lsdException w:name="index heading" w:semiHidden="1" w:unhideWhenUsed="1"/>
-    <w:lsdException w:name="caption" w:uiPriority="35" w:semiHidden="1" w:unhideWhenUsed="1" w:qFormat="1"/>
+    <w:lsdException w:name="caption" w:semiHidden="1" w:uiPriority="35" w:unhideWhenUsed="1" w:qFormat="1"/>
     <w:lsdException w:name="table of figures" w:semiHidden="1" w:unhideWhenUsed="1"/>
     <w:lsdException w:name="envelope address" w:semiHidden="1" w:unhideWhenUsed="1"/>
     <w:lsdException w:name="envelope return" w:semiHidden="1" w:unhideWhenUsed="1"/>
@@ -1036,7 +1059,7 @@
     <w:lsdException w:name="Title" w:uiPriority="10" w:qFormat="1"/>
     <w:lsdException w:name="Closing" w:semiHidden="1" w:unhideWhenUsed="1"/>
     <w:lsdException w:name="Signature" w:semiHidden="1" w:unhideWhenUsed="1"/>
-    <w:lsdException w:name="Default Paragraph Font" w:uiPriority="1" w:semiHidden="1" w:unhideWhenUsed="1"/>
+    <w:lsdException w:name="Default Paragraph Font" w:semiHidden="1" w:uiPriority="1" w:unhideWhenUsed="1"/>
     <w:lsdException w:name="Body Text" w:semiHidden="1" w:unhideWhenUsed="1"/>
     <w:lsdException w:name="Body Text Indent" w:semiHidden="1" w:unhideWhenUsed="1"/>
     <w:lsdException w:name="List Continue" w:semiHidden="1" w:unhideWhenUsed="1"/>
@@ -1236,8 +1259,8 @@
     <w:lsdException w:name="Subtle Reference" w:uiPriority="31" w:qFormat="1"/>
     <w:lsdException w:name="Intense Reference" w:uiPriority="32" w:qFormat="1"/>
     <w:lsdException w:name="Book Title" w:uiPriority="33" w:qFormat="1"/>
-    <w:lsdException w:name="Bibliography" w:uiPriority="37" w:semiHidden="1" w:unhideWhenUsed="1"/>
-    <w:lsdException w:name="TOC Heading" w:uiPriority="39" w:semiHidden="1" w:unhideWhenUsed="1" w:qFormat="1"/>
+    <w:lsdException w:name="Bibliography" w:semiHidden="1" w:uiPriority="37" w:unhideWhenUsed="1"/>
+    <w:lsdException w:name="TOC Heading" w:semiHidden="1" w:uiPriority="39" w:unhideWhenUsed="1" w:qFormat="1"/>
     <w:lsdException w:name="Plain Table 1" w:uiPriority="41"/>
     <w:lsdException w:name="Plain Table 2" w:uiPriority="42"/>
     <w:lsdException w:name="Plain Table 3" w:uiPriority="43"/>
@@ -1347,17 +1370,17 @@
     <w:lsdException w:name="Hashtag" w:semiHidden="1" w:unhideWhenUsed="1"/>
     <w:lsdException w:name="Unresolved Mention" w:semiHidden="1" w:unhideWhenUsed="1"/>
   </w:latentStyles>
-  <w:style w:type="paragraph" w:styleId="Normal" w:default="1">
+  <w:style w:type="paragraph" w:default="1" w:styleId="Normal">
     <w:name w:val="Normal"/>
     <w:qFormat/>
   </w:style>
-  <w:style w:type="character" w:styleId="DefaultParagraphFont" w:default="1">
+  <w:style w:type="character" w:default="1" w:styleId="DefaultParagraphFont">
     <w:name w:val="Default Paragraph Font"/>
     <w:uiPriority w:val="1"/>
     <w:semiHidden/>
     <w:unhideWhenUsed/>
   </w:style>
-  <w:style w:type="table" w:styleId="TableNormal" w:default="1">
+  <w:style w:type="table" w:default="1" w:styleId="TableNormal">
     <w:name w:val="Normal Table"/>
     <w:uiPriority w:val="99"/>
     <w:semiHidden/>
@@ -1372,7 +1395,7 @@
       </w:tblCellMar>
     </w:tblPr>
   </w:style>
-  <w:style w:type="numbering" w:styleId="NoList" w:default="1">
+  <w:style w:type="numbering" w:default="1" w:styleId="NoList">
     <w:name w:val="No List"/>
     <w:uiPriority w:val="99"/>
     <w:semiHidden/>
@@ -1388,12 +1411,12 @@
     </w:pPr>
     <w:tblPr>
       <w:tblBorders>
-        <w:top w:val="single" w:color="auto" w:sz="4" w:space="0"/>
-        <w:left w:val="single" w:color="auto" w:sz="4" w:space="0"/>
-        <w:bottom w:val="single" w:color="auto" w:sz="4" w:space="0"/>
-        <w:right w:val="single" w:color="auto" w:sz="4" w:space="0"/>
-        <w:insideH w:val="single" w:color="auto" w:sz="4" w:space="0"/>
-        <w:insideV w:val="single" w:color="auto" w:sz="4" w:space="0"/>
+        <w:top w:val="single" w:sz="4" w:space="0" w:color="auto"/>
+        <w:left w:val="single" w:sz="4" w:space="0" w:color="auto"/>
+        <w:bottom w:val="single" w:sz="4" w:space="0" w:color="auto"/>
+        <w:right w:val="single" w:sz="4" w:space="0" w:color="auto"/>
+        <w:insideH w:val="single" w:sz="4" w:space="0" w:color="auto"/>
+        <w:insideV w:val="single" w:sz="4" w:space="0" w:color="auto"/>
       </w:tblBorders>
     </w:tblPr>
   </w:style>

</xml_diff>

<commit_message>
grades should not be tracked
</commit_message>
<xml_diff>
--- a/2018/Grades_Upload.docx
+++ b/2018/Grades_Upload.docx
@@ -30,10 +30,8 @@
           <w:szCs w:val="32"/>
           <w:lang w:val="en-US"/>
         </w:rPr>
-        <w:t>5 – Strings and RegEx</w:t>
+        <w:t>6 – Sorting &amp; IO</w:t>
       </w:r>
-      <w:bookmarkStart w:id="0" w:name="_GoBack"/>
-      <w:bookmarkEnd w:id="0"/>
     </w:p>
     <w:tbl>
       <w:tblPr>
@@ -306,6 +304,49 @@
                 <w:sz w:val="24"/>
                 <w:szCs w:val="24"/>
               </w:rPr>
+              <w:t>O</w:t>
+            </w:r>
+          </w:p>
+        </w:tc>
+      </w:tr>
+      <w:tr>
+        <w:tc>
+          <w:tcPr>
+            <w:tcW w:w="4606" w:type="dxa"/>
+          </w:tcPr>
+          <w:p>
+            <w:pPr>
+              <w:rPr>
+                <w:sz w:val="24"/>
+                <w:szCs w:val="24"/>
+              </w:rPr>
+            </w:pPr>
+            <w:r>
+              <w:rPr>
+                <w:sz w:val="24"/>
+                <w:szCs w:val="24"/>
+              </w:rPr>
+              <w:t>Hand In 6</w:t>
+            </w:r>
+          </w:p>
+        </w:tc>
+        <w:tc>
+          <w:tcPr>
+            <w:tcW w:w="4606" w:type="dxa"/>
+            <w:vAlign w:val="bottom"/>
+          </w:tcPr>
+          <w:p>
+            <w:pPr>
+              <w:rPr>
+                <w:sz w:val="24"/>
+                <w:szCs w:val="24"/>
+              </w:rPr>
+            </w:pPr>
+            <w:r>
+              <w:rPr>
+                <w:sz w:val="24"/>
+                <w:szCs w:val="24"/>
+              </w:rPr>
               <w:t>P</w:t>
             </w:r>
           </w:p>
@@ -328,7 +369,7 @@
                 <w:sz w:val="24"/>
                 <w:szCs w:val="24"/>
               </w:rPr>
-              <w:t>Hand In 6</w:t>
+              <w:t>Hand In 7</w:t>
             </w:r>
           </w:p>
         </w:tc>
@@ -371,7 +412,93 @@
                 <w:sz w:val="24"/>
                 <w:szCs w:val="24"/>
               </w:rPr>
-              <w:t>Hand In 7</w:t>
+              <w:t>Hand In 8</w:t>
+            </w:r>
+          </w:p>
+        </w:tc>
+        <w:tc>
+          <w:tcPr>
+            <w:tcW w:w="4606" w:type="dxa"/>
+            <w:vAlign w:val="bottom"/>
+          </w:tcPr>
+          <w:p>
+            <w:pPr>
+              <w:rPr>
+                <w:sz w:val="24"/>
+                <w:szCs w:val="24"/>
+              </w:rPr>
+            </w:pPr>
+            <w:r>
+              <w:rPr>
+                <w:sz w:val="24"/>
+                <w:szCs w:val="24"/>
+              </w:rPr>
+              <w:t>O</w:t>
+            </w:r>
+          </w:p>
+        </w:tc>
+      </w:tr>
+      <w:tr>
+        <w:tc>
+          <w:tcPr>
+            <w:tcW w:w="4606" w:type="dxa"/>
+          </w:tcPr>
+          <w:p>
+            <w:pPr>
+              <w:rPr>
+                <w:sz w:val="24"/>
+                <w:szCs w:val="24"/>
+              </w:rPr>
+            </w:pPr>
+            <w:r>
+              <w:rPr>
+                <w:sz w:val="24"/>
+                <w:szCs w:val="24"/>
+              </w:rPr>
+              <w:t>Hand In 9</w:t>
+            </w:r>
+          </w:p>
+        </w:tc>
+        <w:tc>
+          <w:tcPr>
+            <w:tcW w:w="4606" w:type="dxa"/>
+            <w:vAlign w:val="bottom"/>
+          </w:tcPr>
+          <w:p>
+            <w:pPr>
+              <w:rPr>
+                <w:sz w:val="24"/>
+                <w:szCs w:val="24"/>
+              </w:rPr>
+            </w:pPr>
+            <w:r>
+              <w:rPr>
+                <w:sz w:val="24"/>
+                <w:szCs w:val="24"/>
+              </w:rPr>
+              <w:t>O</w:t>
+            </w:r>
+          </w:p>
+        </w:tc>
+      </w:tr>
+      <w:tr>
+        <w:tc>
+          <w:tcPr>
+            <w:tcW w:w="4606" w:type="dxa"/>
+          </w:tcPr>
+          <w:p>
+            <w:pPr>
+              <w:rPr>
+                <w:sz w:val="24"/>
+                <w:szCs w:val="24"/>
+              </w:rPr>
+            </w:pPr>
+            <w:r>
+              <w:rPr>
+                <w:sz w:val="24"/>
+                <w:szCs w:val="24"/>
+              </w:rPr>
+              <w:t>Hand In 10</w:t>
             </w:r>
           </w:p>
         </w:tc>
@@ -414,7 +541,95 @@
                 <w:sz w:val="24"/>
                 <w:szCs w:val="24"/>
               </w:rPr>
-              <w:t>Hand In 8</w:t>
+              <w:t>Hand In 11</w:t>
+            </w:r>
+          </w:p>
+        </w:tc>
+        <w:tc>
+          <w:tcPr>
+            <w:tcW w:w="4606" w:type="dxa"/>
+            <w:vAlign w:val="bottom"/>
+          </w:tcPr>
+          <w:p>
+            <w:pPr>
+              <w:rPr>
+                <w:sz w:val="24"/>
+                <w:szCs w:val="24"/>
+              </w:rPr>
+            </w:pPr>
+            <w:r>
+              <w:rPr>
+                <w:sz w:val="24"/>
+                <w:szCs w:val="24"/>
+              </w:rPr>
+              <w:t>O</w:t>
+            </w:r>
+          </w:p>
+        </w:tc>
+      </w:tr>
+      <w:tr>
+        <w:tc>
+          <w:tcPr>
+            <w:tcW w:w="4606" w:type="dxa"/>
+          </w:tcPr>
+          <w:p>
+            <w:pPr>
+              <w:rPr>
+                <w:sz w:val="24"/>
+                <w:szCs w:val="24"/>
+              </w:rPr>
+            </w:pPr>
+            <w:r>
+              <w:rPr>
+                <w:sz w:val="24"/>
+                <w:szCs w:val="24"/>
+              </w:rPr>
+              <w:t>Hand In 13</w:t>
+            </w:r>
+          </w:p>
+        </w:tc>
+        <w:tc>
+          <w:tcPr>
+            <w:tcW w:w="4606" w:type="dxa"/>
+            <w:vAlign w:val="bottom"/>
+          </w:tcPr>
+          <w:p>
+            <w:pPr>
+              <w:rPr>
+                <w:sz w:val="24"/>
+                <w:szCs w:val="24"/>
+              </w:rPr>
+            </w:pPr>
+            <w:r>
+              <w:rPr>
+                <w:sz w:val="24"/>
+                <w:szCs w:val="24"/>
+              </w:rPr>
+              <w:t>F</w:t>
+            </w:r>
+            <w:bookmarkStart w:id="0" w:name="_GoBack"/>
+            <w:bookmarkEnd w:id="0"/>
+          </w:p>
+        </w:tc>
+      </w:tr>
+      <w:tr>
+        <w:tc>
+          <w:tcPr>
+            <w:tcW w:w="4606" w:type="dxa"/>
+          </w:tcPr>
+          <w:p>
+            <w:pPr>
+              <w:rPr>
+                <w:sz w:val="24"/>
+                <w:szCs w:val="24"/>
+              </w:rPr>
+            </w:pPr>
+            <w:r>
+              <w:rPr>
+                <w:sz w:val="24"/>
+                <w:szCs w:val="24"/>
+              </w:rPr>
+              <w:t>Hand In 14</w:t>
             </w:r>
           </w:p>
         </w:tc>
@@ -457,7 +672,7 @@
                 <w:sz w:val="24"/>
                 <w:szCs w:val="24"/>
               </w:rPr>
-              <w:t>Hand In 9</w:t>
+              <w:t>Hand In 18</w:t>
             </w:r>
           </w:p>
         </w:tc>
@@ -500,7 +715,7 @@
                 <w:sz w:val="24"/>
                 <w:szCs w:val="24"/>
               </w:rPr>
-              <w:t>Hand In 10</w:t>
+              <w:t>Hand In 19</w:t>
             </w:r>
           </w:p>
         </w:tc>
@@ -543,50 +758,7 @@
                 <w:sz w:val="24"/>
                 <w:szCs w:val="24"/>
               </w:rPr>
-              <w:t>Hand In 11</w:t>
-            </w:r>
-          </w:p>
-        </w:tc>
-        <w:tc>
-          <w:tcPr>
-            <w:tcW w:w="4606" w:type="dxa"/>
-            <w:vAlign w:val="bottom"/>
-          </w:tcPr>
-          <w:p>
-            <w:pPr>
-              <w:rPr>
-                <w:sz w:val="24"/>
-                <w:szCs w:val="24"/>
-              </w:rPr>
-            </w:pPr>
-            <w:r>
-              <w:rPr>
-                <w:sz w:val="24"/>
-                <w:szCs w:val="24"/>
-              </w:rPr>
-              <w:t>O</w:t>
-            </w:r>
-          </w:p>
-        </w:tc>
-      </w:tr>
-      <w:tr>
-        <w:tc>
-          <w:tcPr>
-            <w:tcW w:w="4606" w:type="dxa"/>
-          </w:tcPr>
-          <w:p>
-            <w:pPr>
-              <w:rPr>
-                <w:sz w:val="24"/>
-                <w:szCs w:val="24"/>
-              </w:rPr>
-            </w:pPr>
-            <w:r>
-              <w:rPr>
-                <w:sz w:val="24"/>
-                <w:szCs w:val="24"/>
-              </w:rPr>
-              <w:t>Hand In 12</w:t>
+              <w:t>Hand In 21</w:t>
             </w:r>
           </w:p>
         </w:tc>
@@ -629,7 +801,7 @@
                 <w:sz w:val="24"/>
                 <w:szCs w:val="24"/>
               </w:rPr>
-              <w:t>Hand In 13</w:t>
+              <w:t>Hand In 22</w:t>
             </w:r>
           </w:p>
         </w:tc>
@@ -672,221 +844,6 @@
                 <w:sz w:val="24"/>
                 <w:szCs w:val="24"/>
               </w:rPr>
-              <w:t>Hand In 14</w:t>
-            </w:r>
-          </w:p>
-        </w:tc>
-        <w:tc>
-          <w:tcPr>
-            <w:tcW w:w="4606" w:type="dxa"/>
-            <w:vAlign w:val="bottom"/>
-          </w:tcPr>
-          <w:p>
-            <w:pPr>
-              <w:rPr>
-                <w:sz w:val="24"/>
-                <w:szCs w:val="24"/>
-              </w:rPr>
-            </w:pPr>
-            <w:r>
-              <w:rPr>
-                <w:sz w:val="24"/>
-                <w:szCs w:val="24"/>
-              </w:rPr>
-              <w:t>O</w:t>
-            </w:r>
-          </w:p>
-        </w:tc>
-      </w:tr>
-      <w:tr>
-        <w:tc>
-          <w:tcPr>
-            <w:tcW w:w="4606" w:type="dxa"/>
-          </w:tcPr>
-          <w:p>
-            <w:pPr>
-              <w:rPr>
-                <w:sz w:val="24"/>
-                <w:szCs w:val="24"/>
-              </w:rPr>
-            </w:pPr>
-            <w:r>
-              <w:rPr>
-                <w:sz w:val="24"/>
-                <w:szCs w:val="24"/>
-              </w:rPr>
-              <w:t>Hand In 18</w:t>
-            </w:r>
-          </w:p>
-        </w:tc>
-        <w:tc>
-          <w:tcPr>
-            <w:tcW w:w="4606" w:type="dxa"/>
-            <w:vAlign w:val="bottom"/>
-          </w:tcPr>
-          <w:p>
-            <w:pPr>
-              <w:rPr>
-                <w:sz w:val="24"/>
-                <w:szCs w:val="24"/>
-              </w:rPr>
-            </w:pPr>
-            <w:r>
-              <w:rPr>
-                <w:sz w:val="24"/>
-                <w:szCs w:val="24"/>
-              </w:rPr>
-              <w:t>P</w:t>
-            </w:r>
-          </w:p>
-        </w:tc>
-      </w:tr>
-      <w:tr>
-        <w:tc>
-          <w:tcPr>
-            <w:tcW w:w="4606" w:type="dxa"/>
-          </w:tcPr>
-          <w:p>
-            <w:pPr>
-              <w:rPr>
-                <w:sz w:val="24"/>
-                <w:szCs w:val="24"/>
-              </w:rPr>
-            </w:pPr>
-            <w:r>
-              <w:rPr>
-                <w:sz w:val="24"/>
-                <w:szCs w:val="24"/>
-              </w:rPr>
-              <w:t>Hand In 19</w:t>
-            </w:r>
-          </w:p>
-        </w:tc>
-        <w:tc>
-          <w:tcPr>
-            <w:tcW w:w="4606" w:type="dxa"/>
-            <w:vAlign w:val="bottom"/>
-          </w:tcPr>
-          <w:p>
-            <w:pPr>
-              <w:rPr>
-                <w:sz w:val="24"/>
-                <w:szCs w:val="24"/>
-              </w:rPr>
-            </w:pPr>
-            <w:r>
-              <w:rPr>
-                <w:sz w:val="24"/>
-                <w:szCs w:val="24"/>
-              </w:rPr>
-              <w:t>P</w:t>
-            </w:r>
-          </w:p>
-        </w:tc>
-      </w:tr>
-      <w:tr>
-        <w:tc>
-          <w:tcPr>
-            <w:tcW w:w="4606" w:type="dxa"/>
-          </w:tcPr>
-          <w:p>
-            <w:pPr>
-              <w:rPr>
-                <w:sz w:val="24"/>
-                <w:szCs w:val="24"/>
-              </w:rPr>
-            </w:pPr>
-            <w:r>
-              <w:rPr>
-                <w:sz w:val="24"/>
-                <w:szCs w:val="24"/>
-              </w:rPr>
-              <w:t>Hand In 21</w:t>
-            </w:r>
-          </w:p>
-        </w:tc>
-        <w:tc>
-          <w:tcPr>
-            <w:tcW w:w="4606" w:type="dxa"/>
-            <w:vAlign w:val="bottom"/>
-          </w:tcPr>
-          <w:p>
-            <w:pPr>
-              <w:rPr>
-                <w:sz w:val="24"/>
-                <w:szCs w:val="24"/>
-              </w:rPr>
-            </w:pPr>
-            <w:r>
-              <w:rPr>
-                <w:sz w:val="24"/>
-                <w:szCs w:val="24"/>
-              </w:rPr>
-              <w:t>P</w:t>
-            </w:r>
-          </w:p>
-        </w:tc>
-      </w:tr>
-      <w:tr>
-        <w:tc>
-          <w:tcPr>
-            <w:tcW w:w="4606" w:type="dxa"/>
-          </w:tcPr>
-          <w:p>
-            <w:pPr>
-              <w:rPr>
-                <w:sz w:val="24"/>
-                <w:szCs w:val="24"/>
-              </w:rPr>
-            </w:pPr>
-            <w:r>
-              <w:rPr>
-                <w:sz w:val="24"/>
-                <w:szCs w:val="24"/>
-              </w:rPr>
-              <w:t>Hand In 22</w:t>
-            </w:r>
-          </w:p>
-        </w:tc>
-        <w:tc>
-          <w:tcPr>
-            <w:tcW w:w="4606" w:type="dxa"/>
-            <w:vAlign w:val="bottom"/>
-          </w:tcPr>
-          <w:p>
-            <w:pPr>
-              <w:rPr>
-                <w:sz w:val="24"/>
-                <w:szCs w:val="24"/>
-              </w:rPr>
-            </w:pPr>
-            <w:r>
-              <w:rPr>
-                <w:sz w:val="24"/>
-                <w:szCs w:val="24"/>
-              </w:rPr>
-              <w:t>P</w:t>
-            </w:r>
-          </w:p>
-        </w:tc>
-      </w:tr>
-      <w:tr>
-        <w:tc>
-          <w:tcPr>
-            <w:tcW w:w="4606" w:type="dxa"/>
-          </w:tcPr>
-          <w:p>
-            <w:pPr>
-              <w:rPr>
-                <w:sz w:val="24"/>
-                <w:szCs w:val="24"/>
-              </w:rPr>
-            </w:pPr>
-            <w:r>
-              <w:rPr>
-                <w:sz w:val="24"/>
-                <w:szCs w:val="24"/>
-              </w:rPr>
               <w:t>Hand In 23</w:t>
             </w:r>
           </w:p>
@@ -908,7 +865,7 @@
                 <w:sz w:val="24"/>
                 <w:szCs w:val="24"/>
               </w:rPr>
-              <w:t>P</w:t>
+              <w:t>F</w:t>
             </w:r>
           </w:p>
         </w:tc>

</xml_diff>

<commit_message>
solution, homework, and loose files that went uncommited so far
</commit_message>
<xml_diff>
--- a/2018/Grades_Upload.docx
+++ b/2018/Grades_Upload.docx
@@ -30,7 +30,7 @@
           <w:szCs w:val="32"/>
           <w:lang w:val="en-US"/>
         </w:rPr>
-        <w:t>9</w:t>
+        <w:t>10</w:t>
       </w:r>
       <w:r>
         <w:rPr>
@@ -42,6 +42,8 @@
         </w:rPr>
         <w:t xml:space="preserve"> – </w:t>
       </w:r>
+      <w:bookmarkStart w:id="0" w:name="_GoBack"/>
+      <w:bookmarkEnd w:id="0"/>
       <w:r>
         <w:rPr>
           <w:b/>
@@ -50,7 +52,7 @@
           <w:szCs w:val="32"/>
           <w:lang w:val="en-US"/>
         </w:rPr>
-        <w:t>OO</w:t>
+        <w:t>Time</w:t>
       </w:r>
       <w:r>
         <w:rPr>
@@ -60,7 +62,57 @@
           <w:szCs w:val="32"/>
           <w:lang w:val="en-US"/>
         </w:rPr>
-        <w:t>P</w:t>
+        <w:t xml:space="preserve"> </w:t>
+      </w:r>
+      <w:r>
+        <w:rPr>
+          <w:b/>
+          <w:bCs/>
+          <w:sz w:val="32"/>
+          <w:szCs w:val="32"/>
+          <w:lang w:val="en-US"/>
+        </w:rPr>
+        <w:t>Space</w:t>
+      </w:r>
+      <w:r>
+        <w:rPr>
+          <w:b/>
+          <w:bCs/>
+          <w:sz w:val="32"/>
+          <w:szCs w:val="32"/>
+          <w:lang w:val="en-US"/>
+        </w:rPr>
+        <w:t xml:space="preserve"> </w:t>
+      </w:r>
+      <w:r>
+        <w:rPr>
+          <w:b/>
+          <w:bCs/>
+          <w:sz w:val="32"/>
+          <w:szCs w:val="32"/>
+          <w:lang w:val="en-US"/>
+        </w:rPr>
+        <w:t>and</w:t>
+      </w:r>
+      <w:r>
+        <w:rPr>
+          <w:b/>
+          <w:bCs/>
+          <w:sz w:val="32"/>
+          <w:szCs w:val="32"/>
+          <w:lang w:val="en-US"/>
+        </w:rPr>
+        <w:t xml:space="preserve"> </w:t>
+      </w:r>
+      <w:r>
+        <w:rPr>
+          <w:b/>
+          <w:bCs/>
+          <w:sz w:val="32"/>
+          <w:szCs w:val="32"/>
+          <w:lang w:val="en-US"/>
+        </w:rPr>
+        <w:t>Documentation</w:t>
       </w:r>
     </w:p>
     <w:tbl>
@@ -162,6 +214,49 @@
                 <w:sz w:val="24"/>
                 <w:szCs w:val="24"/>
               </w:rPr>
+              <w:t>O</w:t>
+            </w:r>
+          </w:p>
+        </w:tc>
+      </w:tr>
+      <w:tr>
+        <w:tc>
+          <w:tcPr>
+            <w:tcW w:w="4606" w:type="dxa"/>
+          </w:tcPr>
+          <w:p>
+            <w:pPr>
+              <w:rPr>
+                <w:sz w:val="24"/>
+                <w:szCs w:val="24"/>
+              </w:rPr>
+            </w:pPr>
+            <w:r>
+              <w:rPr>
+                <w:sz w:val="24"/>
+                <w:szCs w:val="24"/>
+              </w:rPr>
+              <w:t>Hand In 2</w:t>
+            </w:r>
+          </w:p>
+        </w:tc>
+        <w:tc>
+          <w:tcPr>
+            <w:tcW w:w="4606" w:type="dxa"/>
+            <w:vAlign w:val="bottom"/>
+          </w:tcPr>
+          <w:p>
+            <w:pPr>
+              <w:rPr>
+                <w:sz w:val="24"/>
+                <w:szCs w:val="24"/>
+              </w:rPr>
+            </w:pPr>
+            <w:r>
+              <w:rPr>
+                <w:sz w:val="24"/>
+                <w:szCs w:val="24"/>
+              </w:rPr>
               <w:t>P</w:t>
             </w:r>
           </w:p>
@@ -184,7 +279,50 @@
                 <w:sz w:val="24"/>
                 <w:szCs w:val="24"/>
               </w:rPr>
-              <w:t>Hand In 2</w:t>
+              <w:t>Hand In 3</w:t>
+            </w:r>
+          </w:p>
+        </w:tc>
+        <w:tc>
+          <w:tcPr>
+            <w:tcW w:w="4606" w:type="dxa"/>
+            <w:vAlign w:val="bottom"/>
+          </w:tcPr>
+          <w:p>
+            <w:pPr>
+              <w:rPr>
+                <w:sz w:val="24"/>
+                <w:szCs w:val="24"/>
+              </w:rPr>
+            </w:pPr>
+            <w:r>
+              <w:rPr>
+                <w:sz w:val="24"/>
+                <w:szCs w:val="24"/>
+              </w:rPr>
+              <w:t>O</w:t>
+            </w:r>
+          </w:p>
+        </w:tc>
+      </w:tr>
+      <w:tr>
+        <w:tc>
+          <w:tcPr>
+            <w:tcW w:w="4606" w:type="dxa"/>
+          </w:tcPr>
+          <w:p>
+            <w:pPr>
+              <w:rPr>
+                <w:sz w:val="24"/>
+                <w:szCs w:val="24"/>
+              </w:rPr>
+            </w:pPr>
+            <w:r>
+              <w:rPr>
+                <w:sz w:val="24"/>
+                <w:szCs w:val="24"/>
+              </w:rPr>
+              <w:t>Hand In 4</w:t>
             </w:r>
           </w:p>
         </w:tc>
@@ -227,7 +365,7 @@
                 <w:sz w:val="24"/>
                 <w:szCs w:val="24"/>
               </w:rPr>
-              <w:t>Hand In 3</w:t>
+              <w:t>Hand In 5</w:t>
             </w:r>
           </w:p>
         </w:tc>
@@ -270,7 +408,7 @@
                 <w:sz w:val="24"/>
                 <w:szCs w:val="24"/>
               </w:rPr>
-              <w:t>Hand In 4</w:t>
+              <w:t>Hand In 6</w:t>
             </w:r>
           </w:p>
         </w:tc>
@@ -313,7 +451,50 @@
                 <w:sz w:val="24"/>
                 <w:szCs w:val="24"/>
               </w:rPr>
-              <w:t>Hand In 5</w:t>
+              <w:t>Hand In 7</w:t>
+            </w:r>
+          </w:p>
+        </w:tc>
+        <w:tc>
+          <w:tcPr>
+            <w:tcW w:w="4606" w:type="dxa"/>
+            <w:vAlign w:val="bottom"/>
+          </w:tcPr>
+          <w:p>
+            <w:pPr>
+              <w:rPr>
+                <w:sz w:val="24"/>
+                <w:szCs w:val="24"/>
+              </w:rPr>
+            </w:pPr>
+            <w:r>
+              <w:rPr>
+                <w:sz w:val="24"/>
+                <w:szCs w:val="24"/>
+              </w:rPr>
+              <w:t>O</w:t>
+            </w:r>
+          </w:p>
+        </w:tc>
+      </w:tr>
+      <w:tr>
+        <w:tc>
+          <w:tcPr>
+            <w:tcW w:w="4606" w:type="dxa"/>
+          </w:tcPr>
+          <w:p>
+            <w:pPr>
+              <w:rPr>
+                <w:sz w:val="24"/>
+                <w:szCs w:val="24"/>
+              </w:rPr>
+            </w:pPr>
+            <w:r>
+              <w:rPr>
+                <w:sz w:val="24"/>
+                <w:szCs w:val="24"/>
+              </w:rPr>
+              <w:t>Hand In 8</w:t>
             </w:r>
           </w:p>
         </w:tc>
@@ -356,7 +537,50 @@
                 <w:sz w:val="24"/>
                 <w:szCs w:val="24"/>
               </w:rPr>
-              <w:t>Hand In 6</w:t>
+              <w:t>Hand In 9</w:t>
+            </w:r>
+          </w:p>
+        </w:tc>
+        <w:tc>
+          <w:tcPr>
+            <w:tcW w:w="4606" w:type="dxa"/>
+            <w:vAlign w:val="bottom"/>
+          </w:tcPr>
+          <w:p>
+            <w:pPr>
+              <w:rPr>
+                <w:sz w:val="24"/>
+                <w:szCs w:val="24"/>
+              </w:rPr>
+            </w:pPr>
+            <w:r>
+              <w:rPr>
+                <w:sz w:val="24"/>
+                <w:szCs w:val="24"/>
+              </w:rPr>
+              <w:t>O</w:t>
+            </w:r>
+          </w:p>
+        </w:tc>
+      </w:tr>
+      <w:tr>
+        <w:tc>
+          <w:tcPr>
+            <w:tcW w:w="4606" w:type="dxa"/>
+          </w:tcPr>
+          <w:p>
+            <w:pPr>
+              <w:rPr>
+                <w:sz w:val="24"/>
+                <w:szCs w:val="24"/>
+              </w:rPr>
+            </w:pPr>
+            <w:r>
+              <w:rPr>
+                <w:sz w:val="24"/>
+                <w:szCs w:val="24"/>
+              </w:rPr>
+              <w:t>Hand In 10</w:t>
             </w:r>
           </w:p>
         </w:tc>
@@ -399,7 +623,7 @@
                 <w:sz w:val="24"/>
                 <w:szCs w:val="24"/>
               </w:rPr>
-              <w:t>Hand In 7</w:t>
+              <w:t>Hand In 11</w:t>
             </w:r>
           </w:p>
         </w:tc>
@@ -442,7 +666,7 @@
                 <w:sz w:val="24"/>
                 <w:szCs w:val="24"/>
               </w:rPr>
-              <w:t>Hand In 8</w:t>
+              <w:t>Hand In 12</w:t>
             </w:r>
           </w:p>
         </w:tc>
@@ -485,7 +709,7 @@
                 <w:sz w:val="24"/>
                 <w:szCs w:val="24"/>
               </w:rPr>
-              <w:t>Hand In 9</w:t>
+              <w:t>Hand In 13</w:t>
             </w:r>
           </w:p>
         </w:tc>
@@ -528,7 +752,229 @@
                 <w:sz w:val="24"/>
                 <w:szCs w:val="24"/>
               </w:rPr>
-              <w:t>Hand In 11</w:t>
+              <w:t>Hand In 14</w:t>
+            </w:r>
+          </w:p>
+        </w:tc>
+        <w:tc>
+          <w:tcPr>
+            <w:tcW w:w="4606" w:type="dxa"/>
+            <w:vAlign w:val="bottom"/>
+          </w:tcPr>
+          <w:p>
+            <w:pPr>
+              <w:rPr>
+                <w:sz w:val="24"/>
+                <w:szCs w:val="24"/>
+              </w:rPr>
+            </w:pPr>
+            <w:r>
+              <w:rPr>
+                <w:sz w:val="24"/>
+                <w:szCs w:val="24"/>
+              </w:rPr>
+              <w:t>P</w:t>
+            </w:r>
+          </w:p>
+        </w:tc>
+      </w:tr>
+      <w:tr>
+        <w:tc>
+          <w:tcPr>
+            <w:tcW w:w="4606" w:type="dxa"/>
+          </w:tcPr>
+          <w:p>
+            <w:pPr>
+              <w:rPr>
+                <w:sz w:val="24"/>
+                <w:szCs w:val="24"/>
+              </w:rPr>
+            </w:pPr>
+            <w:r>
+              <w:rPr>
+                <w:sz w:val="24"/>
+                <w:szCs w:val="24"/>
+              </w:rPr>
+              <w:t>Hand In 18</w:t>
+            </w:r>
+          </w:p>
+        </w:tc>
+        <w:tc>
+          <w:tcPr>
+            <w:tcW w:w="4606" w:type="dxa"/>
+            <w:vAlign w:val="bottom"/>
+          </w:tcPr>
+          <w:p>
+            <w:pPr>
+              <w:rPr>
+                <w:sz w:val="24"/>
+                <w:szCs w:val="24"/>
+              </w:rPr>
+            </w:pPr>
+            <w:r>
+              <w:rPr>
+                <w:sz w:val="24"/>
+                <w:szCs w:val="24"/>
+              </w:rPr>
+              <w:t>P</w:t>
+            </w:r>
+          </w:p>
+        </w:tc>
+      </w:tr>
+      <w:tr>
+        <w:tc>
+          <w:tcPr>
+            <w:tcW w:w="4606" w:type="dxa"/>
+          </w:tcPr>
+          <w:p>
+            <w:pPr>
+              <w:rPr>
+                <w:sz w:val="24"/>
+                <w:szCs w:val="24"/>
+              </w:rPr>
+            </w:pPr>
+            <w:r>
+              <w:rPr>
+                <w:sz w:val="24"/>
+                <w:szCs w:val="24"/>
+              </w:rPr>
+              <w:t>Hand In</w:t>
+            </w:r>
+            <w:r>
+              <w:rPr>
+                <w:sz w:val="24"/>
+                <w:szCs w:val="24"/>
+              </w:rPr>
+              <w:t xml:space="preserve"> 19</w:t>
+            </w:r>
+          </w:p>
+        </w:tc>
+        <w:tc>
+          <w:tcPr>
+            <w:tcW w:w="4606" w:type="dxa"/>
+            <w:vAlign w:val="bottom"/>
+          </w:tcPr>
+          <w:p>
+            <w:pPr>
+              <w:rPr>
+                <w:sz w:val="24"/>
+                <w:szCs w:val="24"/>
+              </w:rPr>
+            </w:pPr>
+            <w:r>
+              <w:rPr>
+                <w:sz w:val="24"/>
+                <w:szCs w:val="24"/>
+              </w:rPr>
+              <w:t>P</w:t>
+            </w:r>
+          </w:p>
+        </w:tc>
+      </w:tr>
+      <w:tr>
+        <w:tc>
+          <w:tcPr>
+            <w:tcW w:w="4606" w:type="dxa"/>
+          </w:tcPr>
+          <w:p>
+            <w:pPr>
+              <w:rPr>
+                <w:sz w:val="24"/>
+                <w:szCs w:val="24"/>
+              </w:rPr>
+            </w:pPr>
+            <w:r>
+              <w:rPr>
+                <w:sz w:val="24"/>
+                <w:szCs w:val="24"/>
+              </w:rPr>
+              <w:t>Hand In 21</w:t>
+            </w:r>
+          </w:p>
+        </w:tc>
+        <w:tc>
+          <w:tcPr>
+            <w:tcW w:w="4606" w:type="dxa"/>
+            <w:vAlign w:val="bottom"/>
+          </w:tcPr>
+          <w:p>
+            <w:pPr>
+              <w:rPr>
+                <w:sz w:val="24"/>
+                <w:szCs w:val="24"/>
+              </w:rPr>
+            </w:pPr>
+            <w:r>
+              <w:rPr>
+                <w:sz w:val="24"/>
+                <w:szCs w:val="24"/>
+              </w:rPr>
+              <w:t>P</w:t>
+            </w:r>
+          </w:p>
+        </w:tc>
+      </w:tr>
+      <w:tr>
+        <w:tc>
+          <w:tcPr>
+            <w:tcW w:w="4606" w:type="dxa"/>
+          </w:tcPr>
+          <w:p>
+            <w:pPr>
+              <w:rPr>
+                <w:sz w:val="24"/>
+                <w:szCs w:val="24"/>
+              </w:rPr>
+            </w:pPr>
+            <w:r>
+              <w:rPr>
+                <w:sz w:val="24"/>
+                <w:szCs w:val="24"/>
+              </w:rPr>
+              <w:t>Hand In 22</w:t>
+            </w:r>
+          </w:p>
+        </w:tc>
+        <w:tc>
+          <w:tcPr>
+            <w:tcW w:w="4606" w:type="dxa"/>
+            <w:vAlign w:val="bottom"/>
+          </w:tcPr>
+          <w:p>
+            <w:pPr>
+              <w:rPr>
+                <w:sz w:val="24"/>
+                <w:szCs w:val="24"/>
+              </w:rPr>
+            </w:pPr>
+            <w:r>
+              <w:rPr>
+                <w:sz w:val="24"/>
+                <w:szCs w:val="24"/>
+              </w:rPr>
+              <w:t>P</w:t>
+            </w:r>
+          </w:p>
+        </w:tc>
+      </w:tr>
+      <w:tr>
+        <w:tc>
+          <w:tcPr>
+            <w:tcW w:w="4606" w:type="dxa"/>
+          </w:tcPr>
+          <w:p>
+            <w:pPr>
+              <w:rPr>
+                <w:sz w:val="24"/>
+                <w:szCs w:val="24"/>
+              </w:rPr>
+            </w:pPr>
+            <w:r>
+              <w:rPr>
+                <w:sz w:val="24"/>
+                <w:szCs w:val="24"/>
+              </w:rPr>
+              <w:t>Feedback 1</w:t>
             </w:r>
           </w:p>
         </w:tc>
@@ -550,273 +996,6 @@
                 <w:szCs w:val="24"/>
               </w:rPr>
               <w:t>O</w:t>
-            </w:r>
-          </w:p>
-        </w:tc>
-      </w:tr>
-      <w:tr>
-        <w:tc>
-          <w:tcPr>
-            <w:tcW w:w="4606" w:type="dxa"/>
-          </w:tcPr>
-          <w:p>
-            <w:pPr>
-              <w:rPr>
-                <w:sz w:val="24"/>
-                <w:szCs w:val="24"/>
-              </w:rPr>
-            </w:pPr>
-            <w:r>
-              <w:rPr>
-                <w:sz w:val="24"/>
-                <w:szCs w:val="24"/>
-              </w:rPr>
-              <w:t>Hand In 12</w:t>
-            </w:r>
-          </w:p>
-        </w:tc>
-        <w:tc>
-          <w:tcPr>
-            <w:tcW w:w="4606" w:type="dxa"/>
-            <w:vAlign w:val="bottom"/>
-          </w:tcPr>
-          <w:p>
-            <w:pPr>
-              <w:rPr>
-                <w:sz w:val="24"/>
-                <w:szCs w:val="24"/>
-              </w:rPr>
-            </w:pPr>
-            <w:r>
-              <w:rPr>
-                <w:sz w:val="24"/>
-                <w:szCs w:val="24"/>
-              </w:rPr>
-              <w:t>P</w:t>
-            </w:r>
-          </w:p>
-        </w:tc>
-      </w:tr>
-      <w:tr>
-        <w:tc>
-          <w:tcPr>
-            <w:tcW w:w="4606" w:type="dxa"/>
-          </w:tcPr>
-          <w:p>
-            <w:pPr>
-              <w:rPr>
-                <w:sz w:val="24"/>
-                <w:szCs w:val="24"/>
-              </w:rPr>
-            </w:pPr>
-            <w:r>
-              <w:rPr>
-                <w:sz w:val="24"/>
-                <w:szCs w:val="24"/>
-              </w:rPr>
-              <w:t>Hand In 13</w:t>
-            </w:r>
-          </w:p>
-        </w:tc>
-        <w:tc>
-          <w:tcPr>
-            <w:tcW w:w="4606" w:type="dxa"/>
-            <w:vAlign w:val="bottom"/>
-          </w:tcPr>
-          <w:p>
-            <w:pPr>
-              <w:rPr>
-                <w:sz w:val="24"/>
-                <w:szCs w:val="24"/>
-              </w:rPr>
-            </w:pPr>
-            <w:r>
-              <w:rPr>
-                <w:sz w:val="24"/>
-                <w:szCs w:val="24"/>
-              </w:rPr>
-              <w:t>P</w:t>
-            </w:r>
-          </w:p>
-        </w:tc>
-      </w:tr>
-      <w:tr>
-        <w:tc>
-          <w:tcPr>
-            <w:tcW w:w="4606" w:type="dxa"/>
-          </w:tcPr>
-          <w:p>
-            <w:pPr>
-              <w:rPr>
-                <w:sz w:val="24"/>
-                <w:szCs w:val="24"/>
-              </w:rPr>
-            </w:pPr>
-            <w:r>
-              <w:rPr>
-                <w:sz w:val="24"/>
-                <w:szCs w:val="24"/>
-              </w:rPr>
-              <w:t>Hand In 14</w:t>
-            </w:r>
-          </w:p>
-        </w:tc>
-        <w:tc>
-          <w:tcPr>
-            <w:tcW w:w="4606" w:type="dxa"/>
-            <w:vAlign w:val="bottom"/>
-          </w:tcPr>
-          <w:p>
-            <w:pPr>
-              <w:rPr>
-                <w:sz w:val="24"/>
-                <w:szCs w:val="24"/>
-              </w:rPr>
-            </w:pPr>
-            <w:r>
-              <w:rPr>
-                <w:sz w:val="24"/>
-                <w:szCs w:val="24"/>
-              </w:rPr>
-              <w:t>F</w:t>
-            </w:r>
-          </w:p>
-        </w:tc>
-      </w:tr>
-      <w:tr>
-        <w:tc>
-          <w:tcPr>
-            <w:tcW w:w="4606" w:type="dxa"/>
-          </w:tcPr>
-          <w:p>
-            <w:pPr>
-              <w:rPr>
-                <w:sz w:val="24"/>
-                <w:szCs w:val="24"/>
-              </w:rPr>
-            </w:pPr>
-            <w:r>
-              <w:rPr>
-                <w:sz w:val="24"/>
-                <w:szCs w:val="24"/>
-              </w:rPr>
-              <w:t>Hand In</w:t>
-            </w:r>
-            <w:r>
-              <w:rPr>
-                <w:sz w:val="24"/>
-                <w:szCs w:val="24"/>
-              </w:rPr>
-              <w:t xml:space="preserve"> 19</w:t>
-            </w:r>
-          </w:p>
-        </w:tc>
-        <w:tc>
-          <w:tcPr>
-            <w:tcW w:w="4606" w:type="dxa"/>
-            <w:vAlign w:val="bottom"/>
-          </w:tcPr>
-          <w:p>
-            <w:pPr>
-              <w:rPr>
-                <w:sz w:val="24"/>
-                <w:szCs w:val="24"/>
-              </w:rPr>
-            </w:pPr>
-            <w:r>
-              <w:rPr>
-                <w:sz w:val="24"/>
-                <w:szCs w:val="24"/>
-              </w:rPr>
-              <w:t>F</w:t>
-            </w:r>
-            <w:bookmarkStart w:id="0" w:name="_GoBack"/>
-            <w:bookmarkEnd w:id="0"/>
-          </w:p>
-        </w:tc>
-      </w:tr>
-      <w:tr>
-        <w:tc>
-          <w:tcPr>
-            <w:tcW w:w="4606" w:type="dxa"/>
-          </w:tcPr>
-          <w:p>
-            <w:pPr>
-              <w:rPr>
-                <w:sz w:val="24"/>
-                <w:szCs w:val="24"/>
-              </w:rPr>
-            </w:pPr>
-            <w:r>
-              <w:rPr>
-                <w:sz w:val="24"/>
-                <w:szCs w:val="24"/>
-              </w:rPr>
-              <w:t>Hand In 21</w:t>
-            </w:r>
-          </w:p>
-        </w:tc>
-        <w:tc>
-          <w:tcPr>
-            <w:tcW w:w="4606" w:type="dxa"/>
-            <w:vAlign w:val="bottom"/>
-          </w:tcPr>
-          <w:p>
-            <w:pPr>
-              <w:rPr>
-                <w:sz w:val="24"/>
-                <w:szCs w:val="24"/>
-              </w:rPr>
-            </w:pPr>
-            <w:r>
-              <w:rPr>
-                <w:sz w:val="24"/>
-                <w:szCs w:val="24"/>
-              </w:rPr>
-              <w:t>P</w:t>
-            </w:r>
-          </w:p>
-        </w:tc>
-      </w:tr>
-      <w:tr>
-        <w:tc>
-          <w:tcPr>
-            <w:tcW w:w="4606" w:type="dxa"/>
-          </w:tcPr>
-          <w:p>
-            <w:pPr>
-              <w:rPr>
-                <w:sz w:val="24"/>
-                <w:szCs w:val="24"/>
-              </w:rPr>
-            </w:pPr>
-            <w:r>
-              <w:rPr>
-                <w:sz w:val="24"/>
-                <w:szCs w:val="24"/>
-              </w:rPr>
-              <w:t>Feedback 1</w:t>
-            </w:r>
-          </w:p>
-        </w:tc>
-        <w:tc>
-          <w:tcPr>
-            <w:tcW w:w="4606" w:type="dxa"/>
-            <w:vAlign w:val="bottom"/>
-          </w:tcPr>
-          <w:p>
-            <w:pPr>
-              <w:rPr>
-                <w:sz w:val="24"/>
-                <w:szCs w:val="24"/>
-              </w:rPr>
-            </w:pPr>
-            <w:r>
-              <w:rPr>
-                <w:sz w:val="24"/>
-                <w:szCs w:val="24"/>
-              </w:rPr>
-              <w:t>P</w:t>
             </w:r>
           </w:p>
         </w:tc>

</xml_diff>

<commit_message>
finally adding last 2 lectures
</commit_message>
<xml_diff>
--- a/2018/Grades_Upload.docx
+++ b/2018/Grades_Upload.docx
@@ -30,7 +30,17 @@
           <w:szCs w:val="32"/>
           <w:lang w:val="en-US"/>
         </w:rPr>
-        <w:t>10</w:t>
+        <w:t>1</w:t>
+      </w:r>
+      <w:r>
+        <w:rPr>
+          <w:b/>
+          <w:bCs/>
+          <w:sz w:val="32"/>
+          <w:szCs w:val="32"/>
+          <w:lang w:val="en-US"/>
+        </w:rPr>
+        <w:t>3</w:t>
       </w:r>
       <w:r>
         <w:rPr>
@@ -42,8 +52,6 @@
         </w:rPr>
         <w:t xml:space="preserve"> – </w:t>
       </w:r>
-      <w:bookmarkStart w:id="0" w:name="_GoBack"/>
-      <w:bookmarkEnd w:id="0"/>
       <w:r>
         <w:rPr>
           <w:b/>
@@ -52,68 +60,10 @@
           <w:szCs w:val="32"/>
           <w:lang w:val="en-US"/>
         </w:rPr>
-        <w:t>Time</w:t>
+        <w:t>Neural Nets &amp; Deep Learning</w:t>
       </w:r>
-      <w:r>
-        <w:rPr>
-          <w:b/>
-          <w:bCs/>
-          <w:sz w:val="32"/>
-          <w:szCs w:val="32"/>
-          <w:lang w:val="en-US"/>
-        </w:rPr>
-        <w:t xml:space="preserve"> </w:t>
-      </w:r>
-      <w:r>
-        <w:rPr>
-          <w:b/>
-          <w:bCs/>
-          <w:sz w:val="32"/>
-          <w:szCs w:val="32"/>
-          <w:lang w:val="en-US"/>
-        </w:rPr>
-        <w:t>Space</w:t>
-      </w:r>
-      <w:r>
-        <w:rPr>
-          <w:b/>
-          <w:bCs/>
-          <w:sz w:val="32"/>
-          <w:szCs w:val="32"/>
-          <w:lang w:val="en-US"/>
-        </w:rPr>
-        <w:t xml:space="preserve"> </w:t>
-      </w:r>
-      <w:r>
-        <w:rPr>
-          <w:b/>
-          <w:bCs/>
-          <w:sz w:val="32"/>
-          <w:szCs w:val="32"/>
-          <w:lang w:val="en-US"/>
-        </w:rPr>
-        <w:t>and</w:t>
-      </w:r>
-      <w:r>
-        <w:rPr>
-          <w:b/>
-          <w:bCs/>
-          <w:sz w:val="32"/>
-          <w:szCs w:val="32"/>
-          <w:lang w:val="en-US"/>
-        </w:rPr>
-        <w:t xml:space="preserve"> </w:t>
-      </w:r>
-      <w:r>
-        <w:rPr>
-          <w:b/>
-          <w:bCs/>
-          <w:sz w:val="32"/>
-          <w:szCs w:val="32"/>
-          <w:lang w:val="en-US"/>
-        </w:rPr>
-        <w:t>Documentation</w:t>
-      </w:r>
+      <w:bookmarkStart w:id="0" w:name="_GoBack"/>
+      <w:bookmarkEnd w:id="0"/>
     </w:p>
     <w:tbl>
       <w:tblPr>
@@ -193,7 +143,7 @@
                 <w:sz w:val="24"/>
                 <w:szCs w:val="24"/>
               </w:rPr>
-              <w:t>Hand In 1</w:t>
+              <w:t>Hand In 2</w:t>
             </w:r>
           </w:p>
         </w:tc>
@@ -214,7 +164,7 @@
                 <w:sz w:val="24"/>
                 <w:szCs w:val="24"/>
               </w:rPr>
-              <w:t>O</w:t>
+              <w:t>P</w:t>
             </w:r>
           </w:p>
         </w:tc>
@@ -236,7 +186,14 @@
                 <w:sz w:val="24"/>
                 <w:szCs w:val="24"/>
               </w:rPr>
-              <w:t>Hand In 2</w:t>
+              <w:t xml:space="preserve">Hand In </w:t>
+            </w:r>
+            <w:r>
+              <w:rPr>
+                <w:sz w:val="24"/>
+                <w:szCs w:val="24"/>
+              </w:rPr>
+              <w:t>5</w:t>
             </w:r>
           </w:p>
         </w:tc>
@@ -279,7 +236,14 @@
                 <w:sz w:val="24"/>
                 <w:szCs w:val="24"/>
               </w:rPr>
-              <w:t>Hand In 3</w:t>
+              <w:t>Hand In 1</w:t>
+            </w:r>
+            <w:r>
+              <w:rPr>
+                <w:sz w:val="24"/>
+                <w:szCs w:val="24"/>
+              </w:rPr>
+              <w:t>9</w:t>
             </w:r>
           </w:p>
         </w:tc>
@@ -300,7 +264,7 @@
                 <w:sz w:val="24"/>
                 <w:szCs w:val="24"/>
               </w:rPr>
-              <w:t>O</w:t>
+              <w:t>P</w:t>
             </w:r>
           </w:p>
         </w:tc>
@@ -322,7 +286,7 @@
                 <w:sz w:val="24"/>
                 <w:szCs w:val="24"/>
               </w:rPr>
-              <w:t>Hand In 4</w:t>
+              <w:t>Hand In 21</w:t>
             </w:r>
           </w:p>
         </w:tc>
@@ -343,7 +307,7 @@
                 <w:sz w:val="24"/>
                 <w:szCs w:val="24"/>
               </w:rPr>
-              <w:t>P</w:t>
+              <w:t>O</w:t>
             </w:r>
           </w:p>
         </w:tc>
@@ -365,7 +329,7 @@
                 <w:sz w:val="24"/>
                 <w:szCs w:val="24"/>
               </w:rPr>
-              <w:t>Hand In 5</w:t>
+              <w:t>Feedback 1</w:t>
             </w:r>
           </w:p>
         </w:tc>
@@ -387,615 +351,6 @@
                 <w:szCs w:val="24"/>
               </w:rPr>
               <w:t>P</w:t>
-            </w:r>
-          </w:p>
-        </w:tc>
-      </w:tr>
-      <w:tr>
-        <w:tc>
-          <w:tcPr>
-            <w:tcW w:w="4606" w:type="dxa"/>
-          </w:tcPr>
-          <w:p>
-            <w:pPr>
-              <w:rPr>
-                <w:sz w:val="24"/>
-                <w:szCs w:val="24"/>
-              </w:rPr>
-            </w:pPr>
-            <w:r>
-              <w:rPr>
-                <w:sz w:val="24"/>
-                <w:szCs w:val="24"/>
-              </w:rPr>
-              <w:t>Hand In 6</w:t>
-            </w:r>
-          </w:p>
-        </w:tc>
-        <w:tc>
-          <w:tcPr>
-            <w:tcW w:w="4606" w:type="dxa"/>
-            <w:vAlign w:val="bottom"/>
-          </w:tcPr>
-          <w:p>
-            <w:pPr>
-              <w:rPr>
-                <w:sz w:val="24"/>
-                <w:szCs w:val="24"/>
-              </w:rPr>
-            </w:pPr>
-            <w:r>
-              <w:rPr>
-                <w:sz w:val="24"/>
-                <w:szCs w:val="24"/>
-              </w:rPr>
-              <w:t>P</w:t>
-            </w:r>
-          </w:p>
-        </w:tc>
-      </w:tr>
-      <w:tr>
-        <w:tc>
-          <w:tcPr>
-            <w:tcW w:w="4606" w:type="dxa"/>
-          </w:tcPr>
-          <w:p>
-            <w:pPr>
-              <w:rPr>
-                <w:sz w:val="24"/>
-                <w:szCs w:val="24"/>
-              </w:rPr>
-            </w:pPr>
-            <w:r>
-              <w:rPr>
-                <w:sz w:val="24"/>
-                <w:szCs w:val="24"/>
-              </w:rPr>
-              <w:t>Hand In 7</w:t>
-            </w:r>
-          </w:p>
-        </w:tc>
-        <w:tc>
-          <w:tcPr>
-            <w:tcW w:w="4606" w:type="dxa"/>
-            <w:vAlign w:val="bottom"/>
-          </w:tcPr>
-          <w:p>
-            <w:pPr>
-              <w:rPr>
-                <w:sz w:val="24"/>
-                <w:szCs w:val="24"/>
-              </w:rPr>
-            </w:pPr>
-            <w:r>
-              <w:rPr>
-                <w:sz w:val="24"/>
-                <w:szCs w:val="24"/>
-              </w:rPr>
-              <w:t>O</w:t>
-            </w:r>
-          </w:p>
-        </w:tc>
-      </w:tr>
-      <w:tr>
-        <w:tc>
-          <w:tcPr>
-            <w:tcW w:w="4606" w:type="dxa"/>
-          </w:tcPr>
-          <w:p>
-            <w:pPr>
-              <w:rPr>
-                <w:sz w:val="24"/>
-                <w:szCs w:val="24"/>
-              </w:rPr>
-            </w:pPr>
-            <w:r>
-              <w:rPr>
-                <w:sz w:val="24"/>
-                <w:szCs w:val="24"/>
-              </w:rPr>
-              <w:t>Hand In 8</w:t>
-            </w:r>
-          </w:p>
-        </w:tc>
-        <w:tc>
-          <w:tcPr>
-            <w:tcW w:w="4606" w:type="dxa"/>
-            <w:vAlign w:val="bottom"/>
-          </w:tcPr>
-          <w:p>
-            <w:pPr>
-              <w:rPr>
-                <w:sz w:val="24"/>
-                <w:szCs w:val="24"/>
-              </w:rPr>
-            </w:pPr>
-            <w:r>
-              <w:rPr>
-                <w:sz w:val="24"/>
-                <w:szCs w:val="24"/>
-              </w:rPr>
-              <w:t>P</w:t>
-            </w:r>
-          </w:p>
-        </w:tc>
-      </w:tr>
-      <w:tr>
-        <w:tc>
-          <w:tcPr>
-            <w:tcW w:w="4606" w:type="dxa"/>
-          </w:tcPr>
-          <w:p>
-            <w:pPr>
-              <w:rPr>
-                <w:sz w:val="24"/>
-                <w:szCs w:val="24"/>
-              </w:rPr>
-            </w:pPr>
-            <w:r>
-              <w:rPr>
-                <w:sz w:val="24"/>
-                <w:szCs w:val="24"/>
-              </w:rPr>
-              <w:t>Hand In 9</w:t>
-            </w:r>
-          </w:p>
-        </w:tc>
-        <w:tc>
-          <w:tcPr>
-            <w:tcW w:w="4606" w:type="dxa"/>
-            <w:vAlign w:val="bottom"/>
-          </w:tcPr>
-          <w:p>
-            <w:pPr>
-              <w:rPr>
-                <w:sz w:val="24"/>
-                <w:szCs w:val="24"/>
-              </w:rPr>
-            </w:pPr>
-            <w:r>
-              <w:rPr>
-                <w:sz w:val="24"/>
-                <w:szCs w:val="24"/>
-              </w:rPr>
-              <w:t>O</w:t>
-            </w:r>
-          </w:p>
-        </w:tc>
-      </w:tr>
-      <w:tr>
-        <w:tc>
-          <w:tcPr>
-            <w:tcW w:w="4606" w:type="dxa"/>
-          </w:tcPr>
-          <w:p>
-            <w:pPr>
-              <w:rPr>
-                <w:sz w:val="24"/>
-                <w:szCs w:val="24"/>
-              </w:rPr>
-            </w:pPr>
-            <w:r>
-              <w:rPr>
-                <w:sz w:val="24"/>
-                <w:szCs w:val="24"/>
-              </w:rPr>
-              <w:t>Hand In 10</w:t>
-            </w:r>
-          </w:p>
-        </w:tc>
-        <w:tc>
-          <w:tcPr>
-            <w:tcW w:w="4606" w:type="dxa"/>
-            <w:vAlign w:val="bottom"/>
-          </w:tcPr>
-          <w:p>
-            <w:pPr>
-              <w:rPr>
-                <w:sz w:val="24"/>
-                <w:szCs w:val="24"/>
-              </w:rPr>
-            </w:pPr>
-            <w:r>
-              <w:rPr>
-                <w:sz w:val="24"/>
-                <w:szCs w:val="24"/>
-              </w:rPr>
-              <w:t>P</w:t>
-            </w:r>
-          </w:p>
-        </w:tc>
-      </w:tr>
-      <w:tr>
-        <w:tc>
-          <w:tcPr>
-            <w:tcW w:w="4606" w:type="dxa"/>
-          </w:tcPr>
-          <w:p>
-            <w:pPr>
-              <w:rPr>
-                <w:sz w:val="24"/>
-                <w:szCs w:val="24"/>
-              </w:rPr>
-            </w:pPr>
-            <w:r>
-              <w:rPr>
-                <w:sz w:val="24"/>
-                <w:szCs w:val="24"/>
-              </w:rPr>
-              <w:t>Hand In 11</w:t>
-            </w:r>
-          </w:p>
-        </w:tc>
-        <w:tc>
-          <w:tcPr>
-            <w:tcW w:w="4606" w:type="dxa"/>
-            <w:vAlign w:val="bottom"/>
-          </w:tcPr>
-          <w:p>
-            <w:pPr>
-              <w:rPr>
-                <w:sz w:val="24"/>
-                <w:szCs w:val="24"/>
-              </w:rPr>
-            </w:pPr>
-            <w:r>
-              <w:rPr>
-                <w:sz w:val="24"/>
-                <w:szCs w:val="24"/>
-              </w:rPr>
-              <w:t>P</w:t>
-            </w:r>
-          </w:p>
-        </w:tc>
-      </w:tr>
-      <w:tr>
-        <w:tc>
-          <w:tcPr>
-            <w:tcW w:w="4606" w:type="dxa"/>
-          </w:tcPr>
-          <w:p>
-            <w:pPr>
-              <w:rPr>
-                <w:sz w:val="24"/>
-                <w:szCs w:val="24"/>
-              </w:rPr>
-            </w:pPr>
-            <w:r>
-              <w:rPr>
-                <w:sz w:val="24"/>
-                <w:szCs w:val="24"/>
-              </w:rPr>
-              <w:t>Hand In 12</w:t>
-            </w:r>
-          </w:p>
-        </w:tc>
-        <w:tc>
-          <w:tcPr>
-            <w:tcW w:w="4606" w:type="dxa"/>
-            <w:vAlign w:val="bottom"/>
-          </w:tcPr>
-          <w:p>
-            <w:pPr>
-              <w:rPr>
-                <w:sz w:val="24"/>
-                <w:szCs w:val="24"/>
-              </w:rPr>
-            </w:pPr>
-            <w:r>
-              <w:rPr>
-                <w:sz w:val="24"/>
-                <w:szCs w:val="24"/>
-              </w:rPr>
-              <w:t>P</w:t>
-            </w:r>
-          </w:p>
-        </w:tc>
-      </w:tr>
-      <w:tr>
-        <w:tc>
-          <w:tcPr>
-            <w:tcW w:w="4606" w:type="dxa"/>
-          </w:tcPr>
-          <w:p>
-            <w:pPr>
-              <w:rPr>
-                <w:sz w:val="24"/>
-                <w:szCs w:val="24"/>
-              </w:rPr>
-            </w:pPr>
-            <w:r>
-              <w:rPr>
-                <w:sz w:val="24"/>
-                <w:szCs w:val="24"/>
-              </w:rPr>
-              <w:t>Hand In 13</w:t>
-            </w:r>
-          </w:p>
-        </w:tc>
-        <w:tc>
-          <w:tcPr>
-            <w:tcW w:w="4606" w:type="dxa"/>
-            <w:vAlign w:val="bottom"/>
-          </w:tcPr>
-          <w:p>
-            <w:pPr>
-              <w:rPr>
-                <w:sz w:val="24"/>
-                <w:szCs w:val="24"/>
-              </w:rPr>
-            </w:pPr>
-            <w:r>
-              <w:rPr>
-                <w:sz w:val="24"/>
-                <w:szCs w:val="24"/>
-              </w:rPr>
-              <w:t>P</w:t>
-            </w:r>
-          </w:p>
-        </w:tc>
-      </w:tr>
-      <w:tr>
-        <w:tc>
-          <w:tcPr>
-            <w:tcW w:w="4606" w:type="dxa"/>
-          </w:tcPr>
-          <w:p>
-            <w:pPr>
-              <w:rPr>
-                <w:sz w:val="24"/>
-                <w:szCs w:val="24"/>
-              </w:rPr>
-            </w:pPr>
-            <w:r>
-              <w:rPr>
-                <w:sz w:val="24"/>
-                <w:szCs w:val="24"/>
-              </w:rPr>
-              <w:t>Hand In 14</w:t>
-            </w:r>
-          </w:p>
-        </w:tc>
-        <w:tc>
-          <w:tcPr>
-            <w:tcW w:w="4606" w:type="dxa"/>
-            <w:vAlign w:val="bottom"/>
-          </w:tcPr>
-          <w:p>
-            <w:pPr>
-              <w:rPr>
-                <w:sz w:val="24"/>
-                <w:szCs w:val="24"/>
-              </w:rPr>
-            </w:pPr>
-            <w:r>
-              <w:rPr>
-                <w:sz w:val="24"/>
-                <w:szCs w:val="24"/>
-              </w:rPr>
-              <w:t>P</w:t>
-            </w:r>
-          </w:p>
-        </w:tc>
-      </w:tr>
-      <w:tr>
-        <w:tc>
-          <w:tcPr>
-            <w:tcW w:w="4606" w:type="dxa"/>
-          </w:tcPr>
-          <w:p>
-            <w:pPr>
-              <w:rPr>
-                <w:sz w:val="24"/>
-                <w:szCs w:val="24"/>
-              </w:rPr>
-            </w:pPr>
-            <w:r>
-              <w:rPr>
-                <w:sz w:val="24"/>
-                <w:szCs w:val="24"/>
-              </w:rPr>
-              <w:t>Hand In 18</w:t>
-            </w:r>
-          </w:p>
-        </w:tc>
-        <w:tc>
-          <w:tcPr>
-            <w:tcW w:w="4606" w:type="dxa"/>
-            <w:vAlign w:val="bottom"/>
-          </w:tcPr>
-          <w:p>
-            <w:pPr>
-              <w:rPr>
-                <w:sz w:val="24"/>
-                <w:szCs w:val="24"/>
-              </w:rPr>
-            </w:pPr>
-            <w:r>
-              <w:rPr>
-                <w:sz w:val="24"/>
-                <w:szCs w:val="24"/>
-              </w:rPr>
-              <w:t>P</w:t>
-            </w:r>
-          </w:p>
-        </w:tc>
-      </w:tr>
-      <w:tr>
-        <w:tc>
-          <w:tcPr>
-            <w:tcW w:w="4606" w:type="dxa"/>
-          </w:tcPr>
-          <w:p>
-            <w:pPr>
-              <w:rPr>
-                <w:sz w:val="24"/>
-                <w:szCs w:val="24"/>
-              </w:rPr>
-            </w:pPr>
-            <w:r>
-              <w:rPr>
-                <w:sz w:val="24"/>
-                <w:szCs w:val="24"/>
-              </w:rPr>
-              <w:t>Hand In</w:t>
-            </w:r>
-            <w:r>
-              <w:rPr>
-                <w:sz w:val="24"/>
-                <w:szCs w:val="24"/>
-              </w:rPr>
-              <w:t xml:space="preserve"> 19</w:t>
-            </w:r>
-          </w:p>
-        </w:tc>
-        <w:tc>
-          <w:tcPr>
-            <w:tcW w:w="4606" w:type="dxa"/>
-            <w:vAlign w:val="bottom"/>
-          </w:tcPr>
-          <w:p>
-            <w:pPr>
-              <w:rPr>
-                <w:sz w:val="24"/>
-                <w:szCs w:val="24"/>
-              </w:rPr>
-            </w:pPr>
-            <w:r>
-              <w:rPr>
-                <w:sz w:val="24"/>
-                <w:szCs w:val="24"/>
-              </w:rPr>
-              <w:t>P</w:t>
-            </w:r>
-          </w:p>
-        </w:tc>
-      </w:tr>
-      <w:tr>
-        <w:tc>
-          <w:tcPr>
-            <w:tcW w:w="4606" w:type="dxa"/>
-          </w:tcPr>
-          <w:p>
-            <w:pPr>
-              <w:rPr>
-                <w:sz w:val="24"/>
-                <w:szCs w:val="24"/>
-              </w:rPr>
-            </w:pPr>
-            <w:r>
-              <w:rPr>
-                <w:sz w:val="24"/>
-                <w:szCs w:val="24"/>
-              </w:rPr>
-              <w:t>Hand In 21</w:t>
-            </w:r>
-          </w:p>
-        </w:tc>
-        <w:tc>
-          <w:tcPr>
-            <w:tcW w:w="4606" w:type="dxa"/>
-            <w:vAlign w:val="bottom"/>
-          </w:tcPr>
-          <w:p>
-            <w:pPr>
-              <w:rPr>
-                <w:sz w:val="24"/>
-                <w:szCs w:val="24"/>
-              </w:rPr>
-            </w:pPr>
-            <w:r>
-              <w:rPr>
-                <w:sz w:val="24"/>
-                <w:szCs w:val="24"/>
-              </w:rPr>
-              <w:t>P</w:t>
-            </w:r>
-          </w:p>
-        </w:tc>
-      </w:tr>
-      <w:tr>
-        <w:tc>
-          <w:tcPr>
-            <w:tcW w:w="4606" w:type="dxa"/>
-          </w:tcPr>
-          <w:p>
-            <w:pPr>
-              <w:rPr>
-                <w:sz w:val="24"/>
-                <w:szCs w:val="24"/>
-              </w:rPr>
-            </w:pPr>
-            <w:r>
-              <w:rPr>
-                <w:sz w:val="24"/>
-                <w:szCs w:val="24"/>
-              </w:rPr>
-              <w:t>Hand In 22</w:t>
-            </w:r>
-          </w:p>
-        </w:tc>
-        <w:tc>
-          <w:tcPr>
-            <w:tcW w:w="4606" w:type="dxa"/>
-            <w:vAlign w:val="bottom"/>
-          </w:tcPr>
-          <w:p>
-            <w:pPr>
-              <w:rPr>
-                <w:sz w:val="24"/>
-                <w:szCs w:val="24"/>
-              </w:rPr>
-            </w:pPr>
-            <w:r>
-              <w:rPr>
-                <w:sz w:val="24"/>
-                <w:szCs w:val="24"/>
-              </w:rPr>
-              <w:t>P</w:t>
-            </w:r>
-          </w:p>
-        </w:tc>
-      </w:tr>
-      <w:tr>
-        <w:tc>
-          <w:tcPr>
-            <w:tcW w:w="4606" w:type="dxa"/>
-          </w:tcPr>
-          <w:p>
-            <w:pPr>
-              <w:rPr>
-                <w:sz w:val="24"/>
-                <w:szCs w:val="24"/>
-              </w:rPr>
-            </w:pPr>
-            <w:r>
-              <w:rPr>
-                <w:sz w:val="24"/>
-                <w:szCs w:val="24"/>
-              </w:rPr>
-              <w:t>Feedback 1</w:t>
-            </w:r>
-          </w:p>
-        </w:tc>
-        <w:tc>
-          <w:tcPr>
-            <w:tcW w:w="4606" w:type="dxa"/>
-            <w:vAlign w:val="bottom"/>
-          </w:tcPr>
-          <w:p>
-            <w:pPr>
-              <w:rPr>
-                <w:sz w:val="24"/>
-                <w:szCs w:val="24"/>
-              </w:rPr>
-            </w:pPr>
-            <w:r>
-              <w:rPr>
-                <w:sz w:val="24"/>
-                <w:szCs w:val="24"/>
-              </w:rPr>
-              <w:t>O</w:t>
             </w:r>
           </w:p>
         </w:tc>

</xml_diff>